<commit_message>
Einleitung und unter Allgemeines BFS und TFS hinzugefügt
</commit_message>
<xml_diff>
--- a/manuskript_v1.docx
+++ b/manuskript_v1.docx
@@ -232,6 +232,13 @@
     </w:p>
     <w:sdt>
       <w:sdtPr>
+        <w:rPr>
+          <w:rFonts w:asciiTheme="minorHAnsi" w:eastAsiaTheme="minorHAnsi" w:hAnsiTheme="minorHAnsi" w:cstheme="minorBidi"/>
+          <w:color w:val="auto"/>
+          <w:sz w:val="22"/>
+          <w:szCs w:val="22"/>
+          <w:lang w:eastAsia="en-US"/>
+        </w:rPr>
         <w:id w:val="-548449740"/>
         <w:docPartObj>
           <w:docPartGallery w:val="Table of Contents"/>
@@ -240,13 +247,8 @@
       </w:sdtPr>
       <w:sdtEndPr>
         <w:rPr>
-          <w:rFonts w:asciiTheme="minorHAnsi" w:eastAsiaTheme="minorHAnsi" w:hAnsiTheme="minorHAnsi" w:cstheme="minorBidi"/>
           <w:b/>
           <w:bCs/>
-          <w:color w:val="auto"/>
-          <w:sz w:val="22"/>
-          <w:szCs w:val="22"/>
-          <w:lang w:eastAsia="en-US"/>
         </w:rPr>
       </w:sdtEndPr>
       <w:sdtContent>
@@ -1221,33 +1223,546 @@
         <w:t xml:space="preserve"> </w:t>
       </w:r>
     </w:p>
+    <w:p/>
+    <w:p>
+      <w:pPr>
+        <w:autoSpaceDE w:val="0"/>
+        <w:autoSpaceDN w:val="0"/>
+        <w:adjustRightInd w:val="0"/>
+        <w:spacing w:after="0" w:line="240" w:lineRule="auto"/>
+        <w:rPr>
+          <w:rFonts w:ascii="Helvetica Neue" w:hAnsi="Helvetica Neue" w:cs="Helvetica Neue"/>
+          <w:color w:val="000000"/>
+        </w:rPr>
+      </w:pPr>
+      <w:r>
+        <w:rPr>
+          <w:rFonts w:ascii="Helvetica Neue" w:hAnsi="Helvetica Neue" w:cs="Helvetica Neue"/>
+          <w:color w:val="000000"/>
+        </w:rPr>
+        <w:t xml:space="preserve">Das Thema Funktionsprinzipien und Anwendungen von Algorithmen zur Pfadplanung hat damals, wie heute einen wichtigen Stellenwert. Ob im Bereich der Netzwerkroutenplanung oder bei KI-Spielern in Computerspielen Pfadsuchalgorithmen sind so relevant wie nie. Weitere Beispiele für die Anwendung von </w:t>
+      </w:r>
+      <w:proofErr w:type="spellStart"/>
+      <w:r>
+        <w:rPr>
+          <w:rFonts w:ascii="Helvetica Neue" w:hAnsi="Helvetica Neue" w:cs="Helvetica Neue"/>
+          <w:color w:val="000000"/>
+        </w:rPr>
+        <w:t>Pfadsuchalgroithmen</w:t>
+      </w:r>
+      <w:proofErr w:type="spellEnd"/>
+      <w:r>
+        <w:rPr>
+          <w:rFonts w:ascii="Helvetica Neue" w:hAnsi="Helvetica Neue" w:cs="Helvetica Neue"/>
+          <w:color w:val="000000"/>
+        </w:rPr>
+        <w:t xml:space="preserve"> sind Robotik (z.B. Pakete im Logistikbereich), Planung von öffentlichen Verkehrsmitteln und Routenplanung von Navigationssystemen. Viele </w:t>
+      </w:r>
+      <w:proofErr w:type="spellStart"/>
+      <w:r>
+        <w:rPr>
+          <w:rFonts w:ascii="Helvetica Neue" w:hAnsi="Helvetica Neue" w:cs="Helvetica Neue"/>
+          <w:color w:val="000000"/>
+        </w:rPr>
+        <w:t>Breiche</w:t>
+      </w:r>
+      <w:proofErr w:type="spellEnd"/>
+      <w:r>
+        <w:rPr>
+          <w:rFonts w:ascii="Helvetica Neue" w:hAnsi="Helvetica Neue" w:cs="Helvetica Neue"/>
+          <w:color w:val="000000"/>
+        </w:rPr>
+        <w:t xml:space="preserve"> im Alltag verwenden im Hintergrund </w:t>
+      </w:r>
+      <w:proofErr w:type="gramStart"/>
+      <w:r>
+        <w:rPr>
+          <w:rFonts w:ascii="Helvetica Neue" w:hAnsi="Helvetica Neue" w:cs="Helvetica Neue"/>
+          <w:color w:val="000000"/>
+        </w:rPr>
+        <w:t>Pfadsuchalgorithmen</w:t>
+      </w:r>
+      <w:proofErr w:type="gramEnd"/>
+      <w:r>
+        <w:rPr>
+          <w:rFonts w:ascii="Helvetica Neue" w:hAnsi="Helvetica Neue" w:cs="Helvetica Neue"/>
+          <w:color w:val="000000"/>
+        </w:rPr>
+        <w:t xml:space="preserve"> um den (kosten)günstigsten Weg zu finden, dabei ist es wichtig, dass diese effizient, akkurat und schnell sein müssen, damit die Hauptsysteme noch genügen Ressourcen übrig haben um gewünscht zu funktionieren. </w:t>
+      </w:r>
+    </w:p>
+    <w:p>
+      <w:pPr>
+        <w:autoSpaceDE w:val="0"/>
+        <w:autoSpaceDN w:val="0"/>
+        <w:adjustRightInd w:val="0"/>
+        <w:spacing w:after="0" w:line="240" w:lineRule="auto"/>
+        <w:rPr>
+          <w:rFonts w:ascii="Helvetica Neue" w:hAnsi="Helvetica Neue" w:cs="Helvetica Neue"/>
+          <w:color w:val="000000"/>
+        </w:rPr>
+      </w:pPr>
+    </w:p>
+    <w:p>
+      <w:pPr>
+        <w:rPr>
+          <w:rFonts w:ascii="Helvetica Neue" w:hAnsi="Helvetica Neue" w:cs="Helvetica Neue"/>
+          <w:color w:val="000000"/>
+        </w:rPr>
+      </w:pPr>
+      <w:r>
+        <w:rPr>
+          <w:rFonts w:ascii="Helvetica Neue" w:hAnsi="Helvetica Neue" w:cs="Helvetica Neue"/>
+          <w:color w:val="000000"/>
+        </w:rPr>
+        <w:t>Wir werden die Funktionsweise dieser Algorithmen, angefangen mit den „einfachen</w:t>
+      </w:r>
+      <w:proofErr w:type="gramStart"/>
+      <w:r>
+        <w:rPr>
+          <w:rFonts w:ascii="Helvetica Neue" w:hAnsi="Helvetica Neue" w:cs="Helvetica Neue"/>
+          <w:color w:val="000000"/>
+        </w:rPr>
+        <w:t>“  uninformierten</w:t>
+      </w:r>
+      <w:proofErr w:type="gramEnd"/>
+      <w:r>
+        <w:rPr>
+          <w:rFonts w:ascii="Helvetica Neue" w:hAnsi="Helvetica Neue" w:cs="Helvetica Neue"/>
+          <w:color w:val="000000"/>
+        </w:rPr>
+        <w:t xml:space="preserve"> Suchalgorithmen wie die Breitensuche, bis hin zu durch Heuristiken optimierte  und informierte Pfadsuchalgorithmen wie </w:t>
+      </w:r>
+      <w:proofErr w:type="spellStart"/>
+      <w:r>
+        <w:rPr>
+          <w:rFonts w:ascii="Helvetica Neue" w:hAnsi="Helvetica Neue" w:cs="Helvetica Neue"/>
+          <w:color w:val="000000"/>
+        </w:rPr>
+        <w:t>Dijsktra</w:t>
+      </w:r>
+      <w:proofErr w:type="spellEnd"/>
+      <w:r>
+        <w:rPr>
+          <w:rFonts w:ascii="Helvetica Neue" w:hAnsi="Helvetica Neue" w:cs="Helvetica Neue"/>
+          <w:color w:val="000000"/>
+        </w:rPr>
+        <w:t xml:space="preserve"> oder A*, veranschaulichen und jeweils Code und Anwendungsbeispiele geben.</w:t>
+      </w:r>
+    </w:p>
+    <w:p/>
+    <w:p>
+      <w:pPr>
+        <w:pStyle w:val="berschrift1"/>
+      </w:pPr>
+      <w:bookmarkStart w:id="1" w:name="_Toc107057519"/>
+      <w:r>
+        <w:t>Allgemeines</w:t>
+      </w:r>
+      <w:bookmarkEnd w:id="1"/>
+      <w:r>
+        <w:t xml:space="preserve"> – David</w:t>
+      </w:r>
+    </w:p>
+    <w:p/>
+    <w:p>
+      <w:pPr>
+        <w:autoSpaceDE w:val="0"/>
+        <w:autoSpaceDN w:val="0"/>
+        <w:adjustRightInd w:val="0"/>
+        <w:spacing w:after="0" w:line="240" w:lineRule="auto"/>
+        <w:rPr>
+          <w:rFonts w:ascii="Helvetica Neue" w:hAnsi="Helvetica Neue" w:cs="Helvetica Neue"/>
+          <w:b/>
+          <w:bCs/>
+          <w:color w:val="000000"/>
+        </w:rPr>
+      </w:pPr>
+      <w:r>
+        <w:rPr>
+          <w:rFonts w:ascii="Helvetica Neue" w:hAnsi="Helvetica Neue" w:cs="Helvetica Neue"/>
+          <w:b/>
+          <w:bCs/>
+          <w:color w:val="000000"/>
+        </w:rPr>
+        <w:t>Breitensuche:</w:t>
+      </w:r>
+    </w:p>
+    <w:p>
+      <w:pPr>
+        <w:autoSpaceDE w:val="0"/>
+        <w:autoSpaceDN w:val="0"/>
+        <w:adjustRightInd w:val="0"/>
+        <w:spacing w:after="0" w:line="240" w:lineRule="auto"/>
+        <w:rPr>
+          <w:rFonts w:ascii="Helvetica Neue" w:hAnsi="Helvetica Neue" w:cs="Helvetica Neue"/>
+          <w:b/>
+          <w:bCs/>
+          <w:color w:val="000000"/>
+        </w:rPr>
+      </w:pPr>
+    </w:p>
+    <w:p>
+      <w:pPr>
+        <w:autoSpaceDE w:val="0"/>
+        <w:autoSpaceDN w:val="0"/>
+        <w:adjustRightInd w:val="0"/>
+        <w:spacing w:after="0" w:line="240" w:lineRule="auto"/>
+        <w:rPr>
+          <w:rFonts w:ascii="Helvetica Neue" w:hAnsi="Helvetica Neue" w:cs="Helvetica Neue"/>
+          <w:color w:val="000000"/>
+        </w:rPr>
+      </w:pPr>
+      <w:r>
+        <w:rPr>
+          <w:rFonts w:ascii="Helvetica Neue" w:hAnsi="Helvetica Neue" w:cs="Helvetica Neue"/>
+          <w:color w:val="000000"/>
+        </w:rPr>
+        <w:t>Die Breitensuche gehört zu den uninformierten Suchalgorithmen, diese werden auch „blind“ genannt, weil bei ihrer Suche auf keine zusätzlichen Informationen (wie z.B. Wichtungen) zurückgegriffen wird.</w:t>
+      </w:r>
+    </w:p>
+    <w:p>
+      <w:pPr>
+        <w:autoSpaceDE w:val="0"/>
+        <w:autoSpaceDN w:val="0"/>
+        <w:adjustRightInd w:val="0"/>
+        <w:spacing w:after="0" w:line="240" w:lineRule="auto"/>
+        <w:rPr>
+          <w:rFonts w:ascii="Helvetica Neue" w:hAnsi="Helvetica Neue" w:cs="Helvetica Neue"/>
+          <w:color w:val="000000"/>
+        </w:rPr>
+      </w:pPr>
+    </w:p>
+    <w:p>
+      <w:pPr>
+        <w:autoSpaceDE w:val="0"/>
+        <w:autoSpaceDN w:val="0"/>
+        <w:adjustRightInd w:val="0"/>
+        <w:spacing w:after="0" w:line="240" w:lineRule="auto"/>
+        <w:rPr>
+          <w:rFonts w:ascii="Helvetica Neue" w:hAnsi="Helvetica Neue" w:cs="Helvetica Neue"/>
+          <w:color w:val="000000"/>
+        </w:rPr>
+      </w:pPr>
+      <w:r>
+        <w:rPr>
+          <w:rFonts w:ascii="Helvetica Neue" w:hAnsi="Helvetica Neue" w:cs="Helvetica Neue"/>
+          <w:color w:val="000000"/>
+        </w:rPr>
+        <w:t xml:space="preserve">Bei der Breitensuche wird zunächst vom Wurzelknoten aus betrachtet alle verbunden Knoten ersten Grades besucht und dies Ebene für Ebene im Baum </w:t>
+      </w:r>
+      <w:proofErr w:type="gramStart"/>
+      <w:r>
+        <w:rPr>
+          <w:rFonts w:ascii="Helvetica Neue" w:hAnsi="Helvetica Neue" w:cs="Helvetica Neue"/>
+          <w:color w:val="000000"/>
+        </w:rPr>
+        <w:t>wiederholt</w:t>
+      </w:r>
+      <w:proofErr w:type="gramEnd"/>
+      <w:r>
+        <w:rPr>
+          <w:rFonts w:ascii="Helvetica Neue" w:hAnsi="Helvetica Neue" w:cs="Helvetica Neue"/>
+          <w:color w:val="000000"/>
+        </w:rPr>
+        <w:t xml:space="preserve"> bis alle Knoten besucht wurden. </w:t>
+      </w:r>
+    </w:p>
+    <w:p>
+      <w:pPr>
+        <w:autoSpaceDE w:val="0"/>
+        <w:autoSpaceDN w:val="0"/>
+        <w:adjustRightInd w:val="0"/>
+        <w:spacing w:after="0" w:line="240" w:lineRule="auto"/>
+        <w:rPr>
+          <w:rFonts w:ascii="Helvetica Neue" w:hAnsi="Helvetica Neue" w:cs="Helvetica Neue"/>
+          <w:color w:val="000000"/>
+        </w:rPr>
+      </w:pPr>
+    </w:p>
+    <w:p>
+      <w:pPr>
+        <w:autoSpaceDE w:val="0"/>
+        <w:autoSpaceDN w:val="0"/>
+        <w:adjustRightInd w:val="0"/>
+        <w:spacing w:after="0" w:line="240" w:lineRule="auto"/>
+        <w:rPr>
+          <w:rFonts w:ascii="Helvetica Neue" w:hAnsi="Helvetica Neue" w:cs="Helvetica Neue"/>
+          <w:color w:val="000000"/>
+        </w:rPr>
+      </w:pPr>
+      <w:r>
+        <w:rPr>
+          <w:rFonts w:ascii="Helvetica Neue" w:hAnsi="Helvetica Neue" w:cs="Helvetica Neue"/>
+          <w:color w:val="000000"/>
+        </w:rPr>
+        <w:t>Die Breitensuche findet weitestgehend in der Graphentheorie seine Anwendung. + +</w:t>
+      </w:r>
+      <w:r>
+        <w:rPr>
+          <w:rFonts w:ascii="Helvetica Neue" w:hAnsi="Helvetica Neue" w:cs="Helvetica Neue"/>
+          <w:i/>
+          <w:iCs/>
+          <w:color w:val="000000"/>
+        </w:rPr>
+        <w:t>(</w:t>
+      </w:r>
+      <w:proofErr w:type="spellStart"/>
+      <w:r>
+        <w:rPr>
+          <w:rFonts w:ascii="Helvetica Neue" w:hAnsi="Helvetica Neue" w:cs="Helvetica Neue"/>
+          <w:i/>
+          <w:iCs/>
+          <w:color w:val="000000"/>
+        </w:rPr>
+        <w:t>Aritificial</w:t>
+      </w:r>
+      <w:proofErr w:type="spellEnd"/>
+      <w:r>
+        <w:rPr>
+          <w:rFonts w:ascii="Helvetica Neue" w:hAnsi="Helvetica Neue" w:cs="Helvetica Neue"/>
+          <w:i/>
+          <w:iCs/>
+          <w:color w:val="000000"/>
+        </w:rPr>
+        <w:t xml:space="preserve"> </w:t>
+      </w:r>
+      <w:proofErr w:type="spellStart"/>
+      <w:r>
+        <w:rPr>
+          <w:rFonts w:ascii="Helvetica Neue" w:hAnsi="Helvetica Neue" w:cs="Helvetica Neue"/>
+          <w:i/>
+          <w:iCs/>
+          <w:color w:val="000000"/>
+        </w:rPr>
+        <w:t>Intelligence</w:t>
+      </w:r>
+      <w:proofErr w:type="spellEnd"/>
+      <w:r>
+        <w:rPr>
+          <w:rFonts w:ascii="Helvetica Neue" w:hAnsi="Helvetica Neue" w:cs="Helvetica Neue"/>
+          <w:i/>
+          <w:iCs/>
+          <w:color w:val="000000"/>
+        </w:rPr>
+        <w:t>: A modern Approach | S.81)</w:t>
+      </w:r>
+    </w:p>
+    <w:p>
+      <w:pPr>
+        <w:autoSpaceDE w:val="0"/>
+        <w:autoSpaceDN w:val="0"/>
+        <w:adjustRightInd w:val="0"/>
+        <w:spacing w:after="0" w:line="240" w:lineRule="auto"/>
+        <w:rPr>
+          <w:rFonts w:ascii="Helvetica Neue" w:hAnsi="Helvetica Neue" w:cs="Helvetica Neue"/>
+          <w:color w:val="000000"/>
+        </w:rPr>
+      </w:pPr>
+    </w:p>
+    <w:p>
+      <w:pPr>
+        <w:autoSpaceDE w:val="0"/>
+        <w:autoSpaceDN w:val="0"/>
+        <w:adjustRightInd w:val="0"/>
+        <w:spacing w:after="0" w:line="240" w:lineRule="auto"/>
+        <w:rPr>
+          <w:rFonts w:ascii="Helvetica Neue" w:hAnsi="Helvetica Neue" w:cs="Helvetica Neue"/>
+          <w:color w:val="000000"/>
+        </w:rPr>
+      </w:pPr>
+    </w:p>
+    <w:p>
+      <w:pPr>
+        <w:autoSpaceDE w:val="0"/>
+        <w:autoSpaceDN w:val="0"/>
+        <w:adjustRightInd w:val="0"/>
+        <w:spacing w:after="0" w:line="240" w:lineRule="auto"/>
+        <w:rPr>
+          <w:rFonts w:ascii="Helvetica Neue" w:hAnsi="Helvetica Neue" w:cs="Helvetica Neue"/>
+          <w:b/>
+          <w:bCs/>
+          <w:color w:val="000000"/>
+        </w:rPr>
+      </w:pPr>
+      <w:r>
+        <w:rPr>
+          <w:rFonts w:ascii="Helvetica Neue" w:hAnsi="Helvetica Neue" w:cs="Helvetica Neue"/>
+          <w:b/>
+          <w:bCs/>
+          <w:color w:val="000000"/>
+        </w:rPr>
+        <w:t>Tiefensuche:</w:t>
+      </w:r>
+    </w:p>
+    <w:p>
+      <w:pPr>
+        <w:autoSpaceDE w:val="0"/>
+        <w:autoSpaceDN w:val="0"/>
+        <w:adjustRightInd w:val="0"/>
+        <w:spacing w:after="0" w:line="240" w:lineRule="auto"/>
+        <w:rPr>
+          <w:rFonts w:ascii="Helvetica Neue" w:hAnsi="Helvetica Neue" w:cs="Helvetica Neue"/>
+          <w:b/>
+          <w:bCs/>
+          <w:color w:val="000000"/>
+        </w:rPr>
+      </w:pPr>
+    </w:p>
+    <w:p>
+      <w:pPr>
+        <w:autoSpaceDE w:val="0"/>
+        <w:autoSpaceDN w:val="0"/>
+        <w:adjustRightInd w:val="0"/>
+        <w:spacing w:after="0" w:line="240" w:lineRule="auto"/>
+        <w:rPr>
+          <w:rFonts w:ascii="Helvetica Neue" w:hAnsi="Helvetica Neue" w:cs="Helvetica Neue"/>
+          <w:color w:val="000000"/>
+        </w:rPr>
+      </w:pPr>
+      <w:r>
+        <w:rPr>
+          <w:rFonts w:ascii="Helvetica Neue" w:hAnsi="Helvetica Neue" w:cs="Helvetica Neue"/>
+          <w:color w:val="000000"/>
+        </w:rPr>
+        <w:t>Die Tiefensuche gehört ebenfalls zu den uninformierten Suchalgorithmen.</w:t>
+      </w:r>
+    </w:p>
+    <w:p>
+      <w:pPr>
+        <w:autoSpaceDE w:val="0"/>
+        <w:autoSpaceDN w:val="0"/>
+        <w:adjustRightInd w:val="0"/>
+        <w:spacing w:after="0" w:line="240" w:lineRule="auto"/>
+        <w:rPr>
+          <w:rFonts w:ascii="Helvetica Neue" w:hAnsi="Helvetica Neue" w:cs="Helvetica Neue"/>
+          <w:color w:val="000000"/>
+        </w:rPr>
+      </w:pPr>
+    </w:p>
+    <w:p>
+      <w:pPr>
+        <w:autoSpaceDE w:val="0"/>
+        <w:autoSpaceDN w:val="0"/>
+        <w:adjustRightInd w:val="0"/>
+        <w:spacing w:after="0" w:line="240" w:lineRule="auto"/>
+        <w:rPr>
+          <w:rFonts w:ascii="Helvetica Neue" w:hAnsi="Helvetica Neue" w:cs="Helvetica Neue"/>
+          <w:color w:val="000000"/>
+        </w:rPr>
+      </w:pPr>
+      <w:r>
+        <w:rPr>
+          <w:rFonts w:ascii="Helvetica Neue" w:hAnsi="Helvetica Neue" w:cs="Helvetica Neue"/>
+          <w:color w:val="000000"/>
+        </w:rPr>
+        <w:t xml:space="preserve">Im Gegensatz zu der Breitensuche werden nicht die Ebenen nacheinander </w:t>
+      </w:r>
+      <w:proofErr w:type="gramStart"/>
+      <w:r>
+        <w:rPr>
+          <w:rFonts w:ascii="Helvetica Neue" w:hAnsi="Helvetica Neue" w:cs="Helvetica Neue"/>
+          <w:color w:val="000000"/>
+        </w:rPr>
+        <w:t>abgesucht</w:t>
+      </w:r>
+      <w:proofErr w:type="gramEnd"/>
+      <w:r>
+        <w:rPr>
+          <w:rFonts w:ascii="Helvetica Neue" w:hAnsi="Helvetica Neue" w:cs="Helvetica Neue"/>
+          <w:color w:val="000000"/>
+        </w:rPr>
+        <w:t xml:space="preserve"> sondern je Nachfolger angefangen beim Wurzelknoten werden bis sie keine weiteren Nachfolger mehr haben besucht. Erst dann wird der nächste Nachbar in der ersten Ebene </w:t>
+      </w:r>
+      <w:proofErr w:type="gramStart"/>
+      <w:r>
+        <w:rPr>
+          <w:rFonts w:ascii="Helvetica Neue" w:hAnsi="Helvetica Neue" w:cs="Helvetica Neue"/>
+          <w:color w:val="000000"/>
+        </w:rPr>
+        <w:t>besucht</w:t>
+      </w:r>
+      <w:proofErr w:type="gramEnd"/>
+      <w:r>
+        <w:rPr>
+          <w:rFonts w:ascii="Helvetica Neue" w:hAnsi="Helvetica Neue" w:cs="Helvetica Neue"/>
+          <w:color w:val="000000"/>
+        </w:rPr>
+        <w:t xml:space="preserve"> bis keine unbesuchten Knoten mehr vorhanden sind. + +Die Tiefensuche ist indirekt an vielen komplexeren Algorithmen beteiligt. Unter anderem kann die Tiefensuche auch für das Ermitteln von Zusammenhangskomponenten oder für das Erzeugen eines Irrgartens verwendet werden.</w:t>
+      </w:r>
+      <w:r>
+        <w:rPr>
+          <w:rFonts w:ascii="Helvetica Neue" w:hAnsi="Helvetica Neue" w:cs="Helvetica Neue"/>
+          <w:b/>
+          <w:bCs/>
+          <w:color w:val="000000"/>
+        </w:rPr>
+        <w:t> +</w:t>
+      </w:r>
+      <w:r>
+        <w:rPr>
+          <w:rFonts w:ascii="Helvetica Neue" w:hAnsi="Helvetica Neue" w:cs="Helvetica Neue"/>
+          <w:color w:val="000000"/>
+        </w:rPr>
+        <w:t> +</w:t>
+      </w:r>
+    </w:p>
+    <w:p>
+      <w:pPr>
+        <w:rPr>
+          <w:lang w:val="en-US"/>
+        </w:rPr>
+      </w:pPr>
+      <w:r>
+        <w:rPr>
+          <w:rFonts w:ascii="Helvetica Neue" w:hAnsi="Helvetica Neue" w:cs="Helvetica Neue"/>
+          <w:i/>
+          <w:iCs/>
+          <w:color w:val="000000"/>
+          <w:lang w:val="en-US"/>
+        </w:rPr>
+        <w:t>(</w:t>
+      </w:r>
+      <w:proofErr w:type="spellStart"/>
+      <w:r>
+        <w:rPr>
+          <w:rFonts w:ascii="Helvetica Neue" w:hAnsi="Helvetica Neue" w:cs="Helvetica Neue"/>
+          <w:i/>
+          <w:iCs/>
+          <w:color w:val="000000"/>
+          <w:lang w:val="en-US"/>
+        </w:rPr>
+        <w:t>Aritificial</w:t>
+      </w:r>
+      <w:proofErr w:type="spellEnd"/>
+      <w:r>
+        <w:rPr>
+          <w:rFonts w:ascii="Helvetica Neue" w:hAnsi="Helvetica Neue" w:cs="Helvetica Neue"/>
+          <w:i/>
+          <w:iCs/>
+          <w:color w:val="000000"/>
+          <w:lang w:val="en-US"/>
+        </w:rPr>
+        <w:t xml:space="preserve"> Intelligence: A modern Approach | S.85)</w:t>
+      </w:r>
+    </w:p>
     <w:p>
       <w:pPr>
         <w:jc w:val="left"/>
-      </w:pPr>
-      <w:r>
-        <w:br w:type="page"/>
-      </w:r>
-    </w:p>
-    <w:p>
-      <w:pPr>
-        <w:pStyle w:val="berschrift1"/>
-      </w:pPr>
-      <w:bookmarkStart w:id="1" w:name="_Toc107057519"/>
-      <w:r>
-        <w:lastRenderedPageBreak/>
-        <w:t>Allgemeines</w:t>
-      </w:r>
-      <w:bookmarkEnd w:id="1"/>
-      <w:r>
-        <w:t xml:space="preserve"> - David</w:t>
-      </w:r>
-    </w:p>
-    <w:p>
-      <w:pPr>
-        <w:jc w:val="left"/>
-      </w:pPr>
-      <w:r>
+        <w:rPr>
+          <w:lang w:val="en-US"/>
+        </w:rPr>
+      </w:pPr>
+      <w:r>
+        <w:rPr>
+          <w:lang w:val="en-US"/>
+        </w:rPr>
         <w:br w:type="page"/>
       </w:r>
     </w:p>
@@ -1261,9 +1776,6 @@
         <w:t>Verbesserte Algorithmen zur Pfadplanung</w:t>
       </w:r>
       <w:bookmarkEnd w:id="2"/>
-      <w:r>
-        <w:t xml:space="preserve"> - David</w:t>
-      </w:r>
     </w:p>
     <w:p>
       <w:pPr>
@@ -1283,9 +1795,6 @@
         <w:t>Optimierung</w:t>
       </w:r>
       <w:bookmarkEnd w:id="3"/>
-      <w:r>
-        <w:t xml:space="preserve"> - David</w:t>
-      </w:r>
     </w:p>
     <w:p>
       <w:pPr>
@@ -4162,29 +4671,25 @@
         </w:rPr>
       </w:pPr>
       <w:bookmarkStart w:id="10" w:name="_Toc107057528"/>
+      <w:proofErr w:type="spellStart"/>
       <w:r>
         <w:rPr>
           <w:lang w:val="en-US"/>
         </w:rPr>
         <w:lastRenderedPageBreak/>
-        <w:t xml:space="preserve">Zusammenfassung und </w:t>
+        <w:t>Zusammenfassung</w:t>
+      </w:r>
+      <w:proofErr w:type="spellEnd"/>
+      <w:r>
+        <w:rPr>
+          <w:lang w:val="en-US"/>
+        </w:rPr>
+        <w:t xml:space="preserve"> und </w:t>
       </w:r>
       <w:r>
         <w:t>Ausblick</w:t>
       </w:r>
       <w:bookmarkEnd w:id="10"/>
-      <w:r>
-        <w:rPr>
-          <w:lang w:val="en-US"/>
-        </w:rPr>
-        <w:t xml:space="preserve"> </w:t>
-      </w:r>
-      <w:r>
-        <w:rPr>
-          <w:lang w:val="en-US"/>
-        </w:rPr>
-        <w:t>- David</w:t>
-      </w:r>
     </w:p>
     <w:p>
       <w:pPr>

</xml_diff>

<commit_message>
test of a commit
</commit_message>
<xml_diff>
--- a/manuskript_v1.docx
+++ b/manuskript_v1.docx
@@ -254,7 +254,7 @@
       <w:sdtContent>
         <w:p>
           <w:pPr>
-            <w:pStyle w:val="Inhaltsverzeichnisberschrift"/>
+            <w:pStyle w:val="TOCHeading"/>
           </w:pPr>
           <w:r>
             <w:t>Inhaltsverzeichnis</w:t>
@@ -262,7 +262,7 @@
         </w:p>
         <w:p>
           <w:pPr>
-            <w:pStyle w:val="Verzeichnis1"/>
+            <w:pStyle w:val="TOC1"/>
             <w:tabs>
               <w:tab w:val="left" w:pos="440"/>
               <w:tab w:val="right" w:leader="dot" w:pos="9062"/>
@@ -353,7 +353,7 @@
         </w:p>
         <w:p>
           <w:pPr>
-            <w:pStyle w:val="Verzeichnis1"/>
+            <w:pStyle w:val="TOC1"/>
             <w:tabs>
               <w:tab w:val="left" w:pos="440"/>
               <w:tab w:val="right" w:leader="dot" w:pos="9062"/>
@@ -435,7 +435,7 @@
         </w:p>
         <w:p>
           <w:pPr>
-            <w:pStyle w:val="Verzeichnis1"/>
+            <w:pStyle w:val="TOC1"/>
             <w:tabs>
               <w:tab w:val="left" w:pos="440"/>
               <w:tab w:val="right" w:leader="dot" w:pos="9062"/>
@@ -517,7 +517,7 @@
         </w:p>
         <w:p>
           <w:pPr>
-            <w:pStyle w:val="Verzeichnis1"/>
+            <w:pStyle w:val="TOC1"/>
             <w:tabs>
               <w:tab w:val="left" w:pos="440"/>
               <w:tab w:val="right" w:leader="dot" w:pos="9062"/>
@@ -599,7 +599,7 @@
         </w:p>
         <w:p>
           <w:pPr>
-            <w:pStyle w:val="Verzeichnis2"/>
+            <w:pStyle w:val="TOC2"/>
             <w:tabs>
               <w:tab w:val="left" w:pos="880"/>
               <w:tab w:val="right" w:leader="dot" w:pos="9062"/>
@@ -681,7 +681,7 @@
         </w:p>
         <w:p>
           <w:pPr>
-            <w:pStyle w:val="Verzeichnis2"/>
+            <w:pStyle w:val="TOC2"/>
             <w:tabs>
               <w:tab w:val="left" w:pos="880"/>
               <w:tab w:val="right" w:leader="dot" w:pos="9062"/>
@@ -763,7 +763,7 @@
         </w:p>
         <w:p>
           <w:pPr>
-            <w:pStyle w:val="Verzeichnis2"/>
+            <w:pStyle w:val="TOC2"/>
             <w:tabs>
               <w:tab w:val="left" w:pos="880"/>
               <w:tab w:val="right" w:leader="dot" w:pos="9062"/>
@@ -845,7 +845,7 @@
         </w:p>
         <w:p>
           <w:pPr>
-            <w:pStyle w:val="Verzeichnis2"/>
+            <w:pStyle w:val="TOC2"/>
             <w:tabs>
               <w:tab w:val="left" w:pos="880"/>
               <w:tab w:val="right" w:leader="dot" w:pos="9062"/>
@@ -927,7 +927,7 @@
         </w:p>
         <w:p>
           <w:pPr>
-            <w:pStyle w:val="Verzeichnis2"/>
+            <w:pStyle w:val="TOC2"/>
             <w:tabs>
               <w:tab w:val="left" w:pos="880"/>
               <w:tab w:val="right" w:leader="dot" w:pos="9062"/>
@@ -1009,7 +1009,7 @@
         </w:p>
         <w:p>
           <w:pPr>
-            <w:pStyle w:val="Verzeichnis2"/>
+            <w:pStyle w:val="TOC2"/>
             <w:tabs>
               <w:tab w:val="left" w:pos="880"/>
               <w:tab w:val="right" w:leader="dot" w:pos="9062"/>
@@ -1091,7 +1091,7 @@
         </w:p>
         <w:p>
           <w:pPr>
-            <w:pStyle w:val="Verzeichnis1"/>
+            <w:pStyle w:val="TOC1"/>
             <w:tabs>
               <w:tab w:val="left" w:pos="440"/>
               <w:tab w:val="right" w:leader="dot" w:pos="9062"/>
@@ -1211,7 +1211,7 @@
     </w:p>
     <w:p>
       <w:pPr>
-        <w:pStyle w:val="berschrift1"/>
+        <w:pStyle w:val="Heading1"/>
       </w:pPr>
       <w:bookmarkStart w:id="0" w:name="_Toc107057518"/>
       <w:r>
@@ -1353,7 +1353,7 @@
     <w:p/>
     <w:p>
       <w:pPr>
-        <w:pStyle w:val="berschrift1"/>
+        <w:pStyle w:val="Heading1"/>
       </w:pPr>
       <w:bookmarkStart w:id="1" w:name="_Toc107057519"/>
       <w:r>
@@ -1768,7 +1768,7 @@
     </w:p>
     <w:p>
       <w:pPr>
-        <w:pStyle w:val="berschrift1"/>
+        <w:pStyle w:val="Heading1"/>
       </w:pPr>
       <w:bookmarkStart w:id="2" w:name="_Toc107057520"/>
       <w:r>
@@ -1784,21 +1784,24 @@
       <w:r>
         <w:br w:type="page"/>
       </w:r>
-    </w:p>
-    <w:p>
-      <w:pPr>
-        <w:pStyle w:val="berschrift1"/>
+      <w:r>
+        <w:lastRenderedPageBreak/>
+        <w:t>Here ist meine Arbeit</w:t>
+      </w:r>
+    </w:p>
+    <w:p>
+      <w:pPr>
+        <w:pStyle w:val="Heading1"/>
       </w:pPr>
       <w:bookmarkStart w:id="3" w:name="_Toc107057521"/>
       <w:r>
-        <w:lastRenderedPageBreak/>
         <w:t>Optimierung</w:t>
       </w:r>
       <w:bookmarkEnd w:id="3"/>
     </w:p>
     <w:p>
       <w:pPr>
-        <w:pStyle w:val="berschrift2"/>
+        <w:pStyle w:val="Heading2"/>
       </w:pPr>
       <w:bookmarkStart w:id="4" w:name="_Toc107057522"/>
       <w:r>
@@ -2009,7 +2012,7 @@
     <w:p/>
     <w:p>
       <w:pPr>
-        <w:pStyle w:val="berschrift2"/>
+        <w:pStyle w:val="Heading2"/>
       </w:pPr>
       <w:bookmarkStart w:id="5" w:name="_Toc107057523"/>
       <w:proofErr w:type="spellStart"/>
@@ -2333,7 +2336,7 @@
     <w:p/>
     <w:p>
       <w:pPr>
-        <w:pStyle w:val="berschrift2"/>
+        <w:pStyle w:val="Heading2"/>
       </w:pPr>
       <w:bookmarkStart w:id="6" w:name="_Toc107057524"/>
       <w:r>
@@ -2488,6 +2491,7 @@
           <w:rPr>
             <w:rFonts w:ascii="Cambria Math" w:hAnsi="Cambria Math"/>
           </w:rPr>
+          <w:lastRenderedPageBreak/>
           <m:t>f</m:t>
         </m:r>
         <m:d>
@@ -2553,7 +2557,6 @@
         </w:rPr>
       </w:pPr>
       <w:r>
-        <w:lastRenderedPageBreak/>
         <w:t xml:space="preserve">Da verschiedene Heuristiken </w:t>
       </w:r>
       <w:r>
@@ -2754,7 +2757,7 @@
     </w:p>
     <w:p>
       <w:pPr>
-        <w:pStyle w:val="berschrift2"/>
+        <w:pStyle w:val="Heading2"/>
         <w:rPr>
           <w:rFonts w:eastAsiaTheme="minorEastAsia"/>
         </w:rPr>
@@ -3193,7 +3196,7 @@
     </w:p>
     <w:p>
       <w:pPr>
-        <w:pStyle w:val="berschrift2"/>
+        <w:pStyle w:val="Heading2"/>
         <w:rPr>
           <w:rFonts w:eastAsiaTheme="minorEastAsia"/>
         </w:rPr>
@@ -3983,6 +3986,7 @@
         </w:rPr>
       </w:pPr>
       <w:r>
+        <w:lastRenderedPageBreak/>
         <w:t xml:space="preserve">gilt, wobei </w:t>
       </w:r>
       <m:oMath>
@@ -4050,7 +4054,6 @@
         <w:rPr>
           <w:rFonts w:eastAsiaTheme="minorEastAsia"/>
         </w:rPr>
-        <w:lastRenderedPageBreak/>
         <w:t xml:space="preserve">Die einfachste </w:t>
       </w:r>
       <w:r>
@@ -4132,7 +4135,7 @@
     <w:p/>
     <w:p>
       <w:pPr>
-        <w:pStyle w:val="berschrift2"/>
+        <w:pStyle w:val="Heading2"/>
         <w:rPr>
           <w:rFonts w:eastAsiaTheme="minorEastAsia"/>
         </w:rPr>
@@ -4185,7 +4188,7 @@
     </w:p>
     <w:p>
       <w:pPr>
-        <w:pStyle w:val="Listenabsatz"/>
+        <w:pStyle w:val="ListParagraph"/>
         <w:numPr>
           <w:ilvl w:val="0"/>
           <w:numId w:val="2"/>
@@ -4221,7 +4224,7 @@
     </w:p>
     <w:p>
       <w:pPr>
-        <w:pStyle w:val="Listenabsatz"/>
+        <w:pStyle w:val="ListParagraph"/>
         <w:numPr>
           <w:ilvl w:val="0"/>
           <w:numId w:val="2"/>
@@ -4245,7 +4248,7 @@
     </w:p>
     <w:p>
       <w:pPr>
-        <w:pStyle w:val="Listenabsatz"/>
+        <w:pStyle w:val="ListParagraph"/>
         <w:numPr>
           <w:ilvl w:val="0"/>
           <w:numId w:val="2"/>
@@ -4297,7 +4300,7 @@
     </w:p>
     <w:p>
       <w:pPr>
-        <w:pStyle w:val="Listenabsatz"/>
+        <w:pStyle w:val="ListParagraph"/>
         <w:numPr>
           <w:ilvl w:val="0"/>
           <w:numId w:val="2"/>
@@ -4501,7 +4504,7 @@
     </w:p>
     <w:p>
       <w:pPr>
-        <w:pStyle w:val="Beschriftung"/>
+        <w:pStyle w:val="Caption"/>
       </w:pPr>
       <w:r>
         <w:t xml:space="preserve">Abbildung </w:t>
@@ -4573,7 +4576,7 @@
     </w:p>
     <w:p>
       <w:pPr>
-        <w:pStyle w:val="Beschriftung"/>
+        <w:pStyle w:val="Caption"/>
         <w:rPr>
           <w:lang w:val="en-US"/>
         </w:rPr>
@@ -4665,7 +4668,7 @@
     </w:p>
     <w:p>
       <w:pPr>
-        <w:pStyle w:val="berschrift1"/>
+        <w:pStyle w:val="Heading1"/>
         <w:rPr>
           <w:lang w:val="en-US"/>
         </w:rPr>
@@ -4813,7 +4816,7 @@
     <w:lvl w:ilvl="0">
       <w:start w:val="1"/>
       <w:numFmt w:val="decimal"/>
-      <w:pStyle w:val="berschrift1"/>
+      <w:pStyle w:val="Heading1"/>
       <w:lvlText w:val="%1"/>
       <w:lvlJc w:val="left"/>
       <w:pPr>
@@ -4823,7 +4826,7 @@
     <w:lvl w:ilvl="1">
       <w:start w:val="1"/>
       <w:numFmt w:val="decimal"/>
-      <w:pStyle w:val="berschrift2"/>
+      <w:pStyle w:val="Heading2"/>
       <w:lvlText w:val="%1.%2"/>
       <w:lvlJc w:val="left"/>
       <w:pPr>
@@ -4833,7 +4836,7 @@
     <w:lvl w:ilvl="2">
       <w:start w:val="1"/>
       <w:numFmt w:val="decimal"/>
-      <w:pStyle w:val="berschrift3"/>
+      <w:pStyle w:val="Heading3"/>
       <w:lvlText w:val="%1.%2.%3"/>
       <w:lvlJc w:val="left"/>
       <w:pPr>
@@ -4843,7 +4846,7 @@
     <w:lvl w:ilvl="3">
       <w:start w:val="1"/>
       <w:numFmt w:val="decimal"/>
-      <w:pStyle w:val="berschrift4"/>
+      <w:pStyle w:val="Heading4"/>
       <w:lvlText w:val="%1.%2.%3.%4"/>
       <w:lvlJc w:val="left"/>
       <w:pPr>
@@ -4853,7 +4856,7 @@
     <w:lvl w:ilvl="4">
       <w:start w:val="1"/>
       <w:numFmt w:val="decimal"/>
-      <w:pStyle w:val="berschrift5"/>
+      <w:pStyle w:val="Heading5"/>
       <w:lvlText w:val="%1.%2.%3.%4.%5"/>
       <w:lvlJc w:val="left"/>
       <w:pPr>
@@ -4863,7 +4866,7 @@
     <w:lvl w:ilvl="5">
       <w:start w:val="1"/>
       <w:numFmt w:val="decimal"/>
-      <w:pStyle w:val="berschrift6"/>
+      <w:pStyle w:val="Heading6"/>
       <w:lvlText w:val="%1.%2.%3.%4.%5.%6"/>
       <w:lvlJc w:val="left"/>
       <w:pPr>
@@ -4873,7 +4876,7 @@
     <w:lvl w:ilvl="6">
       <w:start w:val="1"/>
       <w:numFmt w:val="decimal"/>
-      <w:pStyle w:val="berschrift7"/>
+      <w:pStyle w:val="Heading7"/>
       <w:lvlText w:val="%1.%2.%3.%4.%5.%6.%7"/>
       <w:lvlJc w:val="left"/>
       <w:pPr>
@@ -4883,7 +4886,7 @@
     <w:lvl w:ilvl="7">
       <w:start w:val="1"/>
       <w:numFmt w:val="decimal"/>
-      <w:pStyle w:val="berschrift8"/>
+      <w:pStyle w:val="Heading8"/>
       <w:lvlText w:val="%1.%2.%3.%4.%5.%6.%7.%8"/>
       <w:lvlJc w:val="left"/>
       <w:pPr>
@@ -4893,7 +4896,7 @@
     <w:lvl w:ilvl="8">
       <w:start w:val="1"/>
       <w:numFmt w:val="decimal"/>
-      <w:pStyle w:val="berschrift9"/>
+      <w:pStyle w:val="Heading9"/>
       <w:lvlText w:val="%1.%2.%3.%4.%5.%6.%7.%8.%9"/>
       <w:lvlJc w:val="left"/>
       <w:pPr>
@@ -5397,7 +5400,7 @@
     <w:lsdException w:name="Unresolved Mention" w:semiHidden="1" w:unhideWhenUsed="1"/>
     <w:lsdException w:name="Smart Link" w:semiHidden="1" w:unhideWhenUsed="1"/>
   </w:latentStyles>
-  <w:style w:type="paragraph" w:default="1" w:styleId="Standard">
+  <w:style w:type="paragraph" w:default="1" w:styleId="Normal">
     <w:name w:val="Normal"/>
     <w:qFormat/>
     <w:rsid w:val="00D70389"/>
@@ -5405,11 +5408,11 @@
       <w:jc w:val="both"/>
     </w:pPr>
   </w:style>
-  <w:style w:type="paragraph" w:styleId="berschrift1">
+  <w:style w:type="paragraph" w:styleId="Heading1">
     <w:name w:val="heading 1"/>
-    <w:basedOn w:val="Standard"/>
-    <w:next w:val="Standard"/>
-    <w:link w:val="berschrift1Zchn"/>
+    <w:basedOn w:val="Normal"/>
+    <w:next w:val="Normal"/>
+    <w:link w:val="Heading1Char"/>
     <w:uiPriority w:val="9"/>
     <w:qFormat/>
     <w:rsid w:val="00D70389"/>
@@ -5429,11 +5432,11 @@
       <w:szCs w:val="32"/>
     </w:rPr>
   </w:style>
-  <w:style w:type="paragraph" w:styleId="berschrift2">
+  <w:style w:type="paragraph" w:styleId="Heading2">
     <w:name w:val="heading 2"/>
-    <w:basedOn w:val="Standard"/>
-    <w:next w:val="Standard"/>
-    <w:link w:val="berschrift2Zchn"/>
+    <w:basedOn w:val="Normal"/>
+    <w:next w:val="Normal"/>
+    <w:link w:val="Heading2Char"/>
     <w:uiPriority w:val="9"/>
     <w:unhideWhenUsed/>
     <w:qFormat/>
@@ -5455,11 +5458,11 @@
       <w:szCs w:val="26"/>
     </w:rPr>
   </w:style>
-  <w:style w:type="paragraph" w:styleId="berschrift3">
+  <w:style w:type="paragraph" w:styleId="Heading3">
     <w:name w:val="heading 3"/>
-    <w:basedOn w:val="Standard"/>
-    <w:next w:val="Standard"/>
-    <w:link w:val="berschrift3Zchn"/>
+    <w:basedOn w:val="Normal"/>
+    <w:next w:val="Normal"/>
+    <w:link w:val="Heading3Char"/>
     <w:uiPriority w:val="9"/>
     <w:unhideWhenUsed/>
     <w:qFormat/>
@@ -5481,11 +5484,11 @@
       <w:szCs w:val="24"/>
     </w:rPr>
   </w:style>
-  <w:style w:type="paragraph" w:styleId="berschrift4">
+  <w:style w:type="paragraph" w:styleId="Heading4">
     <w:name w:val="heading 4"/>
-    <w:basedOn w:val="Standard"/>
-    <w:next w:val="Standard"/>
-    <w:link w:val="berschrift4Zchn"/>
+    <w:basedOn w:val="Normal"/>
+    <w:next w:val="Normal"/>
+    <w:link w:val="Heading4Char"/>
     <w:uiPriority w:val="9"/>
     <w:semiHidden/>
     <w:unhideWhenUsed/>
@@ -5508,11 +5511,11 @@
       <w:color w:val="2F5496" w:themeColor="accent1" w:themeShade="BF"/>
     </w:rPr>
   </w:style>
-  <w:style w:type="paragraph" w:styleId="berschrift5">
+  <w:style w:type="paragraph" w:styleId="Heading5">
     <w:name w:val="heading 5"/>
-    <w:basedOn w:val="Standard"/>
-    <w:next w:val="Standard"/>
-    <w:link w:val="berschrift5Zchn"/>
+    <w:basedOn w:val="Normal"/>
+    <w:next w:val="Normal"/>
+    <w:link w:val="Heading5Char"/>
     <w:uiPriority w:val="9"/>
     <w:semiHidden/>
     <w:unhideWhenUsed/>
@@ -5533,11 +5536,11 @@
       <w:color w:val="2F5496" w:themeColor="accent1" w:themeShade="BF"/>
     </w:rPr>
   </w:style>
-  <w:style w:type="paragraph" w:styleId="berschrift6">
+  <w:style w:type="paragraph" w:styleId="Heading6">
     <w:name w:val="heading 6"/>
-    <w:basedOn w:val="Standard"/>
-    <w:next w:val="Standard"/>
-    <w:link w:val="berschrift6Zchn"/>
+    <w:basedOn w:val="Normal"/>
+    <w:next w:val="Normal"/>
+    <w:link w:val="Heading6Char"/>
     <w:uiPriority w:val="9"/>
     <w:semiHidden/>
     <w:unhideWhenUsed/>
@@ -5558,11 +5561,11 @@
       <w:color w:val="1F3763" w:themeColor="accent1" w:themeShade="7F"/>
     </w:rPr>
   </w:style>
-  <w:style w:type="paragraph" w:styleId="berschrift7">
+  <w:style w:type="paragraph" w:styleId="Heading7">
     <w:name w:val="heading 7"/>
-    <w:basedOn w:val="Standard"/>
-    <w:next w:val="Standard"/>
-    <w:link w:val="berschrift7Zchn"/>
+    <w:basedOn w:val="Normal"/>
+    <w:next w:val="Normal"/>
+    <w:link w:val="Heading7Char"/>
     <w:uiPriority w:val="9"/>
     <w:semiHidden/>
     <w:unhideWhenUsed/>
@@ -5585,11 +5588,11 @@
       <w:color w:val="1F3763" w:themeColor="accent1" w:themeShade="7F"/>
     </w:rPr>
   </w:style>
-  <w:style w:type="paragraph" w:styleId="berschrift8">
+  <w:style w:type="paragraph" w:styleId="Heading8">
     <w:name w:val="heading 8"/>
-    <w:basedOn w:val="Standard"/>
-    <w:next w:val="Standard"/>
-    <w:link w:val="berschrift8Zchn"/>
+    <w:basedOn w:val="Normal"/>
+    <w:next w:val="Normal"/>
+    <w:link w:val="Heading8Char"/>
     <w:uiPriority w:val="9"/>
     <w:semiHidden/>
     <w:unhideWhenUsed/>
@@ -5612,11 +5615,11 @@
       <w:szCs w:val="21"/>
     </w:rPr>
   </w:style>
-  <w:style w:type="paragraph" w:styleId="berschrift9">
+  <w:style w:type="paragraph" w:styleId="Heading9">
     <w:name w:val="heading 9"/>
-    <w:basedOn w:val="Standard"/>
-    <w:next w:val="Standard"/>
-    <w:link w:val="berschrift9Zchn"/>
+    <w:basedOn w:val="Normal"/>
+    <w:next w:val="Normal"/>
+    <w:link w:val="Heading9Char"/>
     <w:uiPriority w:val="9"/>
     <w:semiHidden/>
     <w:unhideWhenUsed/>
@@ -5641,13 +5644,13 @@
       <w:szCs w:val="21"/>
     </w:rPr>
   </w:style>
-  <w:style w:type="character" w:default="1" w:styleId="Absatz-Standardschriftart">
+  <w:style w:type="character" w:default="1" w:styleId="DefaultParagraphFont">
     <w:name w:val="Default Paragraph Font"/>
     <w:uiPriority w:val="1"/>
     <w:semiHidden/>
     <w:unhideWhenUsed/>
   </w:style>
-  <w:style w:type="table" w:default="1" w:styleId="NormaleTabelle">
+  <w:style w:type="table" w:default="1" w:styleId="TableNormal">
     <w:name w:val="Normal Table"/>
     <w:uiPriority w:val="99"/>
     <w:semiHidden/>
@@ -5662,16 +5665,16 @@
       </w:tblCellMar>
     </w:tblPr>
   </w:style>
-  <w:style w:type="numbering" w:default="1" w:styleId="KeineListe">
+  <w:style w:type="numbering" w:default="1" w:styleId="NoList">
     <w:name w:val="No List"/>
     <w:uiPriority w:val="99"/>
     <w:semiHidden/>
     <w:unhideWhenUsed/>
   </w:style>
-  <w:style w:type="character" w:customStyle="1" w:styleId="berschrift1Zchn">
-    <w:name w:val="Überschrift 1 Zchn"/>
-    <w:basedOn w:val="Absatz-Standardschriftart"/>
-    <w:link w:val="berschrift1"/>
+  <w:style w:type="character" w:customStyle="1" w:styleId="Heading1Char">
+    <w:name w:val="Heading 1 Char"/>
+    <w:basedOn w:val="DefaultParagraphFont"/>
+    <w:link w:val="Heading1"/>
     <w:uiPriority w:val="9"/>
     <w:rsid w:val="00D70389"/>
     <w:rPr>
@@ -5681,10 +5684,10 @@
       <w:szCs w:val="32"/>
     </w:rPr>
   </w:style>
-  <w:style w:type="character" w:customStyle="1" w:styleId="berschrift2Zchn">
-    <w:name w:val="Überschrift 2 Zchn"/>
-    <w:basedOn w:val="Absatz-Standardschriftart"/>
-    <w:link w:val="berschrift2"/>
+  <w:style w:type="character" w:customStyle="1" w:styleId="Heading2Char">
+    <w:name w:val="Heading 2 Char"/>
+    <w:basedOn w:val="DefaultParagraphFont"/>
+    <w:link w:val="Heading2"/>
     <w:uiPriority w:val="9"/>
     <w:rsid w:val="00572558"/>
     <w:rPr>
@@ -5694,9 +5697,9 @@
       <w:szCs w:val="26"/>
     </w:rPr>
   </w:style>
-  <w:style w:type="character" w:styleId="Platzhaltertext">
+  <w:style w:type="character" w:styleId="PlaceholderText">
     <w:name w:val="Placeholder Text"/>
-    <w:basedOn w:val="Absatz-Standardschriftart"/>
+    <w:basedOn w:val="DefaultParagraphFont"/>
     <w:uiPriority w:val="99"/>
     <w:semiHidden/>
     <w:rsid w:val="00D06A85"/>
@@ -5704,10 +5707,10 @@
       <w:color w:val="808080"/>
     </w:rPr>
   </w:style>
-  <w:style w:type="character" w:customStyle="1" w:styleId="berschrift3Zchn">
-    <w:name w:val="Überschrift 3 Zchn"/>
-    <w:basedOn w:val="Absatz-Standardschriftart"/>
-    <w:link w:val="berschrift3"/>
+  <w:style w:type="character" w:customStyle="1" w:styleId="Heading3Char">
+    <w:name w:val="Heading 3 Char"/>
+    <w:basedOn w:val="DefaultParagraphFont"/>
+    <w:link w:val="Heading3"/>
     <w:uiPriority w:val="9"/>
     <w:rsid w:val="00BF642D"/>
     <w:rPr>
@@ -5717,9 +5720,9 @@
       <w:szCs w:val="24"/>
     </w:rPr>
   </w:style>
-  <w:style w:type="paragraph" w:styleId="Listenabsatz">
+  <w:style w:type="paragraph" w:styleId="ListParagraph">
     <w:name w:val="List Paragraph"/>
-    <w:basedOn w:val="Standard"/>
+    <w:basedOn w:val="Normal"/>
     <w:uiPriority w:val="34"/>
     <w:qFormat/>
     <w:rsid w:val="000A3598"/>
@@ -5728,10 +5731,10 @@
       <w:contextualSpacing/>
     </w:pPr>
   </w:style>
-  <w:style w:type="paragraph" w:styleId="Beschriftung">
+  <w:style w:type="paragraph" w:styleId="Caption">
     <w:name w:val="caption"/>
-    <w:basedOn w:val="Standard"/>
-    <w:next w:val="Standard"/>
+    <w:basedOn w:val="Normal"/>
+    <w:next w:val="Normal"/>
     <w:uiPriority w:val="35"/>
     <w:unhideWhenUsed/>
     <w:qFormat/>
@@ -5747,10 +5750,10 @@
       <w:szCs w:val="18"/>
     </w:rPr>
   </w:style>
-  <w:style w:type="character" w:customStyle="1" w:styleId="berschrift4Zchn">
-    <w:name w:val="Überschrift 4 Zchn"/>
-    <w:basedOn w:val="Absatz-Standardschriftart"/>
-    <w:link w:val="berschrift4"/>
+  <w:style w:type="character" w:customStyle="1" w:styleId="Heading4Char">
+    <w:name w:val="Heading 4 Char"/>
+    <w:basedOn w:val="DefaultParagraphFont"/>
+    <w:link w:val="Heading4"/>
     <w:uiPriority w:val="9"/>
     <w:semiHidden/>
     <w:rsid w:val="00480D1A"/>
@@ -5761,10 +5764,10 @@
       <w:color w:val="2F5496" w:themeColor="accent1" w:themeShade="BF"/>
     </w:rPr>
   </w:style>
-  <w:style w:type="character" w:customStyle="1" w:styleId="berschrift5Zchn">
-    <w:name w:val="Überschrift 5 Zchn"/>
-    <w:basedOn w:val="Absatz-Standardschriftart"/>
-    <w:link w:val="berschrift5"/>
+  <w:style w:type="character" w:customStyle="1" w:styleId="Heading5Char">
+    <w:name w:val="Heading 5 Char"/>
+    <w:basedOn w:val="DefaultParagraphFont"/>
+    <w:link w:val="Heading5"/>
     <w:uiPriority w:val="9"/>
     <w:semiHidden/>
     <w:rsid w:val="00480D1A"/>
@@ -5773,10 +5776,10 @@
       <w:color w:val="2F5496" w:themeColor="accent1" w:themeShade="BF"/>
     </w:rPr>
   </w:style>
-  <w:style w:type="character" w:customStyle="1" w:styleId="berschrift6Zchn">
-    <w:name w:val="Überschrift 6 Zchn"/>
-    <w:basedOn w:val="Absatz-Standardschriftart"/>
-    <w:link w:val="berschrift6"/>
+  <w:style w:type="character" w:customStyle="1" w:styleId="Heading6Char">
+    <w:name w:val="Heading 6 Char"/>
+    <w:basedOn w:val="DefaultParagraphFont"/>
+    <w:link w:val="Heading6"/>
     <w:uiPriority w:val="9"/>
     <w:semiHidden/>
     <w:rsid w:val="00480D1A"/>
@@ -5785,10 +5788,10 @@
       <w:color w:val="1F3763" w:themeColor="accent1" w:themeShade="7F"/>
     </w:rPr>
   </w:style>
-  <w:style w:type="character" w:customStyle="1" w:styleId="berschrift7Zchn">
-    <w:name w:val="Überschrift 7 Zchn"/>
-    <w:basedOn w:val="Absatz-Standardschriftart"/>
-    <w:link w:val="berschrift7"/>
+  <w:style w:type="character" w:customStyle="1" w:styleId="Heading7Char">
+    <w:name w:val="Heading 7 Char"/>
+    <w:basedOn w:val="DefaultParagraphFont"/>
+    <w:link w:val="Heading7"/>
     <w:uiPriority w:val="9"/>
     <w:semiHidden/>
     <w:rsid w:val="00480D1A"/>
@@ -5799,10 +5802,10 @@
       <w:color w:val="1F3763" w:themeColor="accent1" w:themeShade="7F"/>
     </w:rPr>
   </w:style>
-  <w:style w:type="character" w:customStyle="1" w:styleId="berschrift8Zchn">
-    <w:name w:val="Überschrift 8 Zchn"/>
-    <w:basedOn w:val="Absatz-Standardschriftart"/>
-    <w:link w:val="berschrift8"/>
+  <w:style w:type="character" w:customStyle="1" w:styleId="Heading8Char">
+    <w:name w:val="Heading 8 Char"/>
+    <w:basedOn w:val="DefaultParagraphFont"/>
+    <w:link w:val="Heading8"/>
     <w:uiPriority w:val="9"/>
     <w:semiHidden/>
     <w:rsid w:val="00480D1A"/>
@@ -5813,10 +5816,10 @@
       <w:szCs w:val="21"/>
     </w:rPr>
   </w:style>
-  <w:style w:type="character" w:customStyle="1" w:styleId="berschrift9Zchn">
-    <w:name w:val="Überschrift 9 Zchn"/>
-    <w:basedOn w:val="Absatz-Standardschriftart"/>
-    <w:link w:val="berschrift9"/>
+  <w:style w:type="character" w:customStyle="1" w:styleId="Heading9Char">
+    <w:name w:val="Heading 9 Char"/>
+    <w:basedOn w:val="DefaultParagraphFont"/>
+    <w:link w:val="Heading9"/>
     <w:uiPriority w:val="9"/>
     <w:semiHidden/>
     <w:rsid w:val="00480D1A"/>
@@ -5829,10 +5832,10 @@
       <w:szCs w:val="21"/>
     </w:rPr>
   </w:style>
-  <w:style w:type="paragraph" w:styleId="Inhaltsverzeichnisberschrift">
+  <w:style w:type="paragraph" w:styleId="TOCHeading">
     <w:name w:val="TOC Heading"/>
-    <w:basedOn w:val="berschrift1"/>
-    <w:next w:val="Standard"/>
+    <w:basedOn w:val="Heading1"/>
+    <w:next w:val="Normal"/>
     <w:uiPriority w:val="39"/>
     <w:unhideWhenUsed/>
     <w:qFormat/>
@@ -5849,10 +5852,10 @@
       <w:lang w:eastAsia="de-DE"/>
     </w:rPr>
   </w:style>
-  <w:style w:type="paragraph" w:styleId="Verzeichnis1">
+  <w:style w:type="paragraph" w:styleId="TOC1">
     <w:name w:val="toc 1"/>
-    <w:basedOn w:val="Standard"/>
-    <w:next w:val="Standard"/>
+    <w:basedOn w:val="Normal"/>
+    <w:next w:val="Normal"/>
     <w:autoRedefine/>
     <w:uiPriority w:val="39"/>
     <w:unhideWhenUsed/>
@@ -5861,10 +5864,10 @@
       <w:spacing w:after="100"/>
     </w:pPr>
   </w:style>
-  <w:style w:type="paragraph" w:styleId="Verzeichnis2">
+  <w:style w:type="paragraph" w:styleId="TOC2">
     <w:name w:val="toc 2"/>
-    <w:basedOn w:val="Standard"/>
-    <w:next w:val="Standard"/>
+    <w:basedOn w:val="Normal"/>
+    <w:next w:val="Normal"/>
     <w:autoRedefine/>
     <w:uiPriority w:val="39"/>
     <w:unhideWhenUsed/>
@@ -5876,7 +5879,7 @@
   </w:style>
   <w:style w:type="character" w:styleId="Hyperlink">
     <w:name w:val="Hyperlink"/>
-    <w:basedOn w:val="Absatz-Standardschriftart"/>
+    <w:basedOn w:val="DefaultParagraphFont"/>
     <w:uiPriority w:val="99"/>
     <w:unhideWhenUsed/>
     <w:rsid w:val="00A42C37"/>

</xml_diff>

<commit_message>
Hier ist mein zweiter Commit
</commit_message>
<xml_diff>
--- a/manuskript_v1.docx
+++ b/manuskript_v1.docx
@@ -1777,16 +1777,1582 @@
       </w:r>
       <w:bookmarkEnd w:id="2"/>
     </w:p>
-    <w:p>
-      <w:pPr>
-        <w:jc w:val="left"/>
-      </w:pPr>
-      <w:r>
-        <w:br w:type="page"/>
-      </w:r>
-      <w:r>
+    <w:p/>
+    <w:p>
+      <w:pPr>
+        <w:rPr>
+          <w:rFonts w:ascii="Times New Roman" w:eastAsia="Times New Roman" w:hAnsi="Times New Roman" w:cs="Times New Roman"/>
+          <w:b/>
+          <w:bCs/>
+          <w:color w:val="00B050"/>
+          <w:lang w:eastAsia="en-GB"/>
+        </w:rPr>
+      </w:pPr>
+      <w:proofErr w:type="spellStart"/>
+      <w:r>
+        <w:rPr>
+          <w:rFonts w:ascii="Times New Roman" w:eastAsia="Times New Roman" w:hAnsi="Times New Roman" w:cs="Times New Roman"/>
+          <w:b/>
+          <w:bCs/>
+          <w:color w:val="00B050"/>
+          <w:lang w:eastAsia="en-GB"/>
+        </w:rPr>
+        <w:t>Pfadplannung</w:t>
+      </w:r>
+      <w:proofErr w:type="spellEnd"/>
+    </w:p>
+    <w:p>
+      <w:pPr>
+        <w:rPr>
+          <w:rFonts w:ascii="Times New Roman" w:eastAsia="Times New Roman" w:hAnsi="Times New Roman" w:cs="Times New Roman"/>
+          <w:b/>
+          <w:bCs/>
+          <w:color w:val="00B050"/>
+          <w:lang w:eastAsia="en-GB"/>
+        </w:rPr>
+      </w:pPr>
+    </w:p>
+    <w:p>
+      <w:pPr>
+        <w:rPr>
+          <w:rFonts w:ascii="URWPalladioL" w:eastAsia="Times New Roman" w:hAnsi="URWPalladioL" w:cs="Times New Roman"/>
+          <w:lang w:eastAsia="en-GB"/>
+        </w:rPr>
+      </w:pPr>
+      <w:r>
+        <w:rPr>
+          <w:rFonts w:ascii="URWPalladioL" w:eastAsia="Times New Roman" w:hAnsi="URWPalladioL" w:cs="Times New Roman"/>
+          <w:lang w:eastAsia="en-GB"/>
+        </w:rPr>
+        <w:t xml:space="preserve">Die Pfadplanung ist ein nichtdeterministisches, </w:t>
+      </w:r>
+      <w:proofErr w:type="spellStart"/>
+      <w:r>
+        <w:rPr>
+          <w:rFonts w:ascii="URWPalladioL" w:eastAsia="Times New Roman" w:hAnsi="URWPalladioL" w:cs="Times New Roman"/>
+          <w:lang w:eastAsia="en-GB"/>
+        </w:rPr>
+        <w:t>polynomialzeitliches</w:t>
+      </w:r>
+      <w:proofErr w:type="spellEnd"/>
+      <w:r>
+        <w:rPr>
+          <w:rFonts w:ascii="URWPalladioL" w:eastAsia="Times New Roman" w:hAnsi="URWPalladioL" w:cs="Times New Roman"/>
+          <w:lang w:eastAsia="en-GB"/>
+        </w:rPr>
+        <w:t xml:space="preserve"> ("NP") schweres Problem mit der Aufgabe, einen kontinuierlichen Pfad zu finden, der ein System von einer Ausgangs- zu einer Endkonfiguration verbindet. </w:t>
+      </w:r>
+    </w:p>
+    <w:p>
+      <w:pPr>
+        <w:rPr>
+          <w:rFonts w:ascii="URWPalladioL" w:eastAsia="Times New Roman" w:hAnsi="URWPalladioL" w:cs="Times New Roman"/>
+          <w:lang w:eastAsia="en-GB"/>
+        </w:rPr>
+      </w:pPr>
+      <w:r>
+        <w:rPr>
+          <w:rFonts w:ascii="URWPalladioL" w:eastAsia="Times New Roman" w:hAnsi="URWPalladioL" w:cs="Times New Roman"/>
+          <w:lang w:eastAsia="en-GB"/>
+        </w:rPr>
+        <w:t xml:space="preserve">Die Komplexität des Problems steigt mit zunehmender Anzahl der Freiheitsgrade des Systems. Der zu verfolgende Pfad (der optimale Pfad) wird auf der Grundlage von Einschränkungen und Bedingungen bestimmt, z. B. im Bereich mobiler Roboter unter Berücksichtigung des kürzesten Weges zwischen den Endpunkten oder der minimalen Fahrzeit ohne Kollisionen. Manchmal werden Einschränkungen und Ziele gemischt, </w:t>
+      </w:r>
+      <w:proofErr w:type="gramStart"/>
+      <w:r>
+        <w:rPr>
+          <w:rFonts w:ascii="URWPalladioL" w:eastAsia="Times New Roman" w:hAnsi="URWPalladioL" w:cs="Times New Roman"/>
+          <w:lang w:eastAsia="en-GB"/>
+        </w:rPr>
+        <w:t>z. B.</w:t>
+      </w:r>
+      <w:proofErr w:type="gramEnd"/>
+      <w:r>
+        <w:rPr>
+          <w:rFonts w:ascii="URWPalladioL" w:eastAsia="Times New Roman" w:hAnsi="URWPalladioL" w:cs="Times New Roman"/>
+          <w:lang w:eastAsia="en-GB"/>
+        </w:rPr>
+        <w:t xml:space="preserve"> um den Energieverbrauch zu minimieren, ohne dass die Fahrzeit einen bestimmten Schwellenwert überschreitet</w:t>
+      </w:r>
+      <w:r>
+        <w:rPr>
+          <w:rFonts w:ascii="URWPalladioL" w:eastAsia="Times New Roman" w:hAnsi="URWPalladioL" w:cs="Times New Roman"/>
+          <w:lang w:eastAsia="en-GB"/>
+        </w:rPr>
+        <w:t xml:space="preserve"> </w:t>
+      </w:r>
+      <w:r>
+        <w:rPr>
+          <w:rFonts w:ascii="URWPalladioL" w:eastAsia="Times New Roman" w:hAnsi="URWPalladioL" w:cs="Times New Roman"/>
+          <w:lang w:eastAsia="en-GB"/>
+        </w:rPr>
+        <w:t>[</w:t>
+      </w:r>
+      <w:r>
+        <w:rPr>
+          <w:rFonts w:ascii="URWPalladioL" w:eastAsia="Times New Roman" w:hAnsi="URWPalladioL" w:cs="Times New Roman"/>
+          <w:lang w:eastAsia="en-GB"/>
+        </w:rPr>
+        <w:t>1</w:t>
+      </w:r>
+      <w:r>
+        <w:rPr>
+          <w:rFonts w:ascii="URWPalladioL" w:eastAsia="Times New Roman" w:hAnsi="URWPalladioL" w:cs="Times New Roman"/>
+          <w:lang w:eastAsia="en-GB"/>
+        </w:rPr>
+        <w:t>].</w:t>
+      </w:r>
+    </w:p>
+    <w:p>
+      <w:pPr>
+        <w:rPr>
+          <w:rFonts w:ascii="URWPalladioL" w:eastAsia="Times New Roman" w:hAnsi="URWPalladioL" w:cs="Times New Roman"/>
+          <w:lang w:eastAsia="en-GB"/>
+        </w:rPr>
+      </w:pPr>
+    </w:p>
+    <w:p>
+      <w:pPr>
+        <w:rPr>
+          <w:rFonts w:ascii="Times New Roman" w:eastAsia="Times New Roman" w:hAnsi="Times New Roman" w:cs="Times New Roman"/>
+          <w:b/>
+          <w:bCs/>
+          <w:color w:val="00B050"/>
+          <w:lang w:eastAsia="en-GB"/>
+        </w:rPr>
+      </w:pPr>
+      <w:r>
+        <w:rPr>
+          <w:rFonts w:ascii="Times New Roman" w:eastAsia="Times New Roman" w:hAnsi="Times New Roman" w:cs="Times New Roman"/>
+          <w:b/>
+          <w:bCs/>
+          <w:color w:val="00B050"/>
+          <w:lang w:eastAsia="en-GB"/>
+        </w:rPr>
+        <w:t xml:space="preserve">Path </w:t>
+      </w:r>
+      <w:proofErr w:type="spellStart"/>
+      <w:r>
+        <w:rPr>
+          <w:rFonts w:ascii="Times New Roman" w:eastAsia="Times New Roman" w:hAnsi="Times New Roman" w:cs="Times New Roman"/>
+          <w:b/>
+          <w:bCs/>
+          <w:color w:val="00B050"/>
+          <w:lang w:eastAsia="en-GB"/>
+        </w:rPr>
+        <w:t>Planning</w:t>
+      </w:r>
+      <w:proofErr w:type="spellEnd"/>
+      <w:r>
+        <w:rPr>
+          <w:rFonts w:ascii="Times New Roman" w:eastAsia="Times New Roman" w:hAnsi="Times New Roman" w:cs="Times New Roman"/>
+          <w:b/>
+          <w:bCs/>
+          <w:color w:val="00B050"/>
+          <w:lang w:eastAsia="en-GB"/>
+        </w:rPr>
+        <w:t xml:space="preserve"> </w:t>
+      </w:r>
+      <w:proofErr w:type="spellStart"/>
+      <w:r>
+        <w:rPr>
+          <w:rFonts w:ascii="Times New Roman" w:eastAsia="Times New Roman" w:hAnsi="Times New Roman" w:cs="Times New Roman"/>
+          <w:b/>
+          <w:bCs/>
+          <w:color w:val="00B050"/>
+          <w:lang w:eastAsia="en-GB"/>
+        </w:rPr>
+        <w:t>Algorithms</w:t>
+      </w:r>
+      <w:proofErr w:type="spellEnd"/>
+      <w:r>
+        <w:rPr>
+          <w:rFonts w:ascii="Times New Roman" w:eastAsia="Times New Roman" w:hAnsi="Times New Roman" w:cs="Times New Roman"/>
+          <w:b/>
+          <w:bCs/>
+          <w:color w:val="00B050"/>
+          <w:lang w:eastAsia="en-GB"/>
+        </w:rPr>
+        <w:t xml:space="preserve"> </w:t>
+      </w:r>
+    </w:p>
+    <w:p>
+      <w:pPr>
+        <w:pStyle w:val="NormalWeb"/>
+        <w:jc w:val="both"/>
+        <w:rPr>
+          <w:rFonts w:ascii="URWPalladioL" w:hAnsi="URWPalladioL"/>
+        </w:rPr>
+      </w:pPr>
+      <w:r>
+        <w:rPr>
+          <w:rFonts w:ascii="URWPalladioL" w:hAnsi="URWPalladioL"/>
+        </w:rPr>
+        <w:t>In diesem Teil de</w:t>
+      </w:r>
+      <w:r>
+        <w:rPr>
+          <w:rFonts w:ascii="URWPalladioL" w:hAnsi="URWPalladioL"/>
+          <w:lang w:val="de-DE"/>
+        </w:rPr>
+        <w:t>s</w:t>
+      </w:r>
+      <w:r>
+        <w:rPr>
+          <w:rFonts w:ascii="URWPalladioL" w:hAnsi="URWPalladioL"/>
+        </w:rPr>
+        <w:t xml:space="preserve"> </w:t>
+      </w:r>
+      <w:r>
+        <w:rPr>
+          <w:rFonts w:ascii="URWPalladioL" w:hAnsi="URWPalladioL"/>
+          <w:lang w:val="de-DE"/>
+        </w:rPr>
+        <w:t>Papers</w:t>
+      </w:r>
+      <w:r>
+        <w:rPr>
+          <w:rFonts w:ascii="URWPalladioL" w:hAnsi="URWPalladioL"/>
+        </w:rPr>
+        <w:t xml:space="preserve"> werden wir über Pfadplanungsalgorithmen wie </w:t>
+      </w:r>
+      <w:r>
+        <w:rPr>
+          <w:rFonts w:ascii="URWPalladioL" w:hAnsi="URWPalladioL"/>
+        </w:rPr>
+        <w:t>Dijkstra-Algorithmus und seinen Varianten, die häufig in Anwendungen wie Google Maps und anderen Verkehrsleitsystemen verwendet werden.</w:t>
+      </w:r>
+      <w:r>
+        <w:rPr>
+          <w:rFonts w:ascii="URWPalladioL" w:hAnsi="URWPalladioL"/>
+        </w:rPr>
+        <w:t xml:space="preserve"> </w:t>
+      </w:r>
+    </w:p>
+    <w:p>
+      <w:pPr>
+        <w:pStyle w:val="NormalWeb"/>
+        <w:jc w:val="both"/>
+        <w:rPr>
+          <w:rFonts w:ascii="URWPalladioL" w:hAnsi="URWPalladioL"/>
+        </w:rPr>
+      </w:pPr>
+      <w:r>
+        <w:rPr>
+          <w:rFonts w:ascii="URWPalladioL" w:hAnsi="URWPalladioL"/>
+        </w:rPr>
+        <w:t>Um die Rechenintensität des Dijkstra-Algorithmus bei Blindsuchen zu überwinden, werden A* und seine Varianten als Stand der Technik-Algorithmen für den Einsatz in statischen Umgebungen vorgestellt</w:t>
+      </w:r>
+      <w:r>
+        <w:rPr>
+          <w:rFonts w:ascii="URWPalladioL" w:hAnsi="URWPalladioL"/>
+        </w:rPr>
+        <w:t>[</w:t>
+      </w:r>
+      <w:r>
+        <w:rPr>
+          <w:rFonts w:ascii="URWPalladioL" w:hAnsi="URWPalladioL"/>
+          <w:lang w:val="de-DE"/>
+        </w:rPr>
+        <w:t>2</w:t>
+      </w:r>
+      <w:r>
+        <w:rPr>
+          <w:rFonts w:ascii="URWPalladioL" w:hAnsi="URWPalladioL"/>
+        </w:rPr>
+        <w:t>].</w:t>
+      </w:r>
+    </w:p>
+    <w:p>
+      <w:pPr>
+        <w:pStyle w:val="NormalWeb"/>
+        <w:jc w:val="both"/>
+        <w:rPr>
+          <w:rFonts w:ascii="URWPalladioL" w:hAnsi="URWPalladioL"/>
+          <w:lang w:val="de-DE"/>
+        </w:rPr>
+      </w:pPr>
+      <w:r>
+        <w:rPr>
+          <w:rFonts w:ascii="URWPalladioL" w:hAnsi="URWPalladioL"/>
+          <w:lang w:val="de-DE"/>
+        </w:rPr>
+        <w:t>D</w:t>
+      </w:r>
+      <w:r>
+        <w:rPr>
+          <w:rFonts w:ascii="URWPalladioL" w:hAnsi="URWPalladioL"/>
+        </w:rPr>
+        <w:t>ann werden wir über den Algorithmus von Bellman und Ford sprechen</w:t>
+      </w:r>
+      <w:r>
+        <w:rPr>
+          <w:rFonts w:ascii="URWPalladioL" w:hAnsi="URWPalladioL"/>
+          <w:lang w:val="de-DE"/>
+        </w:rPr>
+        <w:t xml:space="preserve">, </w:t>
+      </w:r>
+      <w:r>
+        <w:rPr>
+          <w:rFonts w:ascii="URWPalladioL" w:hAnsi="URWPalladioL"/>
+          <w:lang w:val="de-DE"/>
+        </w:rPr>
+        <w:t xml:space="preserve">der das Problem des kürzesten Weges für eine einzige Quelle löst, bei dem die Kantengewichte negativ sein können. Der </w:t>
+      </w:r>
+      <w:proofErr w:type="spellStart"/>
+      <w:r>
+        <w:rPr>
+          <w:rFonts w:ascii="URWPalladioL" w:hAnsi="URWPalladioL"/>
+          <w:lang w:val="de-DE"/>
+        </w:rPr>
+        <w:t>Bellman</w:t>
+      </w:r>
+      <w:proofErr w:type="spellEnd"/>
+      <w:r>
+        <w:rPr>
+          <w:rFonts w:ascii="URWPalladioL" w:hAnsi="URWPalladioL"/>
+          <w:lang w:val="de-DE"/>
+        </w:rPr>
+        <w:t xml:space="preserve"> und </w:t>
+      </w:r>
+      <w:r>
+        <w:rPr>
+          <w:rFonts w:ascii="URWPalladioL" w:hAnsi="URWPalladioL"/>
+          <w:lang w:val="de-DE"/>
+        </w:rPr>
+        <w:t>Ford-Algorithmus für kürzeste Wege ist fast völlig intuitiv und liefert einen booleschen Wert, der angibt, ob es einen Zyklus mit negativem Gewicht gibt, der von der Quelle aus erreichbar ist oder nicht</w:t>
+      </w:r>
+      <w:r>
+        <w:rPr>
+          <w:rFonts w:ascii="URWPalladioL" w:hAnsi="URWPalladioL"/>
+          <w:lang w:val="de-DE"/>
+        </w:rPr>
+        <w:t xml:space="preserve"> [4].</w:t>
+      </w:r>
+    </w:p>
+    <w:p>
+      <w:pPr>
+        <w:pStyle w:val="NormalWeb"/>
+        <w:jc w:val="both"/>
+        <w:rPr>
+          <w:rFonts w:ascii="URWPalladioL" w:hAnsi="URWPalladioL"/>
+          <w:color w:val="0070C0"/>
+          <w:lang w:val="de-DE"/>
+        </w:rPr>
+      </w:pPr>
+      <w:r>
+        <w:rPr>
+          <w:rFonts w:ascii="URWPalladioL" w:hAnsi="URWPalladioL"/>
+          <w:color w:val="0070C0"/>
+        </w:rPr>
+        <w:t>Dijkstra</w:t>
+      </w:r>
+      <w:r>
+        <w:rPr>
+          <w:rFonts w:ascii="URWPalladioL" w:hAnsi="URWPalladioL"/>
+          <w:color w:val="0070C0"/>
+          <w:lang w:val="de-DE"/>
+        </w:rPr>
+        <w:t xml:space="preserve"> Algorithmus</w:t>
+      </w:r>
+    </w:p>
+    <w:p>
+      <w:pPr>
+        <w:pStyle w:val="NormalWeb"/>
+        <w:jc w:val="both"/>
+        <w:rPr>
+          <w:rFonts w:ascii="URWPalladioL" w:hAnsi="URWPalladioL"/>
+          <w:color w:val="7030A0"/>
+          <w:lang w:val="de-DE"/>
+        </w:rPr>
+      </w:pPr>
+      <w:r>
+        <w:rPr>
+          <w:rFonts w:ascii="URWPalladioL" w:hAnsi="URWPalladioL"/>
+          <w:color w:val="7030A0"/>
+          <w:lang w:val="de-DE"/>
+        </w:rPr>
+        <w:t xml:space="preserve">Definition und </w:t>
+      </w:r>
+      <w:r>
+        <w:rPr>
+          <w:rFonts w:ascii="URWPalladioL" w:hAnsi="URWPalladioL"/>
+          <w:color w:val="7030A0"/>
+          <w:lang w:val="de-DE"/>
+        </w:rPr>
+        <w:t>Prinzip:</w:t>
+      </w:r>
+    </w:p>
+    <w:p>
+      <w:pPr>
+        <w:pStyle w:val="NormalWeb"/>
+        <w:jc w:val="both"/>
+        <w:rPr>
+          <w:rFonts w:ascii="URWPalladioL" w:hAnsi="URWPalladioL"/>
+        </w:rPr>
+      </w:pPr>
+      <w:r>
+        <w:rPr>
+          <w:rFonts w:ascii="URWPalladioL" w:hAnsi="URWPalladioL"/>
+        </w:rPr>
+        <w:t>Der Dijkstra-Algorithmus (benannt und konzipiert von dem Informatiker Edsger W. Dijkstra) löst das Problem, den kürzesten Weg von einem Punkt in einem Graphen (der Quelle) zu einem Ziel zu finden.</w:t>
+      </w:r>
+    </w:p>
+    <w:p>
+      <w:pPr>
+        <w:pStyle w:val="NormalWeb"/>
+        <w:jc w:val="both"/>
+        <w:rPr>
+          <w:rFonts w:ascii="URWPalladioL" w:hAnsi="URWPalladioL"/>
+          <w:lang w:val="de-DE"/>
+        </w:rPr>
+      </w:pPr>
+      <w:r>
+        <w:rPr>
+          <w:rFonts w:ascii="URWPalladioL" w:hAnsi="URWPalladioL"/>
+        </w:rPr>
+        <w:t>Es stellt sich heraus, dass man die kürzesten Pfade von einer gegebenen Quelle zu allen Punkten in einem Graphen gleichzeitig finden kann, daher wird dieses Problem manchmal als Problem der kürzesten Pfade einer einzelnen Quelle bezeichnet.</w:t>
+      </w:r>
+      <w:r>
+        <w:rPr>
+          <w:rFonts w:ascii="URWPalladioL" w:hAnsi="URWPalladioL"/>
+          <w:lang w:val="de-DE"/>
+        </w:rPr>
+        <w:t>[3]</w:t>
+      </w:r>
+    </w:p>
+    <w:p>
+      <w:pPr>
+        <w:pStyle w:val="NormalWeb"/>
+        <w:jc w:val="both"/>
+        <w:rPr>
+          <w:rFonts w:ascii="URWPalladioL" w:hAnsi="URWPalladioL"/>
+          <w:lang w:val="de-DE"/>
+        </w:rPr>
+      </w:pPr>
+      <w:r>
+        <w:rPr>
+          <w:rFonts w:ascii="URWPalladioL" w:hAnsi="URWPalladioL"/>
+        </w:rPr>
+        <w:t xml:space="preserve">Der Dijkstra-Algorithmus kann den optimalen Pfad auswählen, der die Bedingungen z. B. aus einer Topologie-Roadmap erfüllt. Der traditionelle Dijkstra-Algorithmus unterteilt die Knoten im topologischen Netz in drei Teile: erstens, alle anfänglichen Knoten in den Algorithmus Netzwerk sind unmarkierte Knoten, und die Knoten, die zu passieren und zu </w:t>
+      </w:r>
+      <w:r>
+        <w:rPr>
+          <w:rFonts w:ascii="URWPalladioL" w:hAnsi="URWPalladioL"/>
+        </w:rPr>
         <w:lastRenderedPageBreak/>
-        <w:t>Here ist meine Arbeit</w:t>
+        <w:t>verbinden in den Prozess der Pfadauswahl und optimalen Pfad Auswahl Für die temporären Knoten, wählt jeder Screening-Zyklus im Prozess der optimalen Pfadauswahl den Knoten mit der kürzesten Pfadlänge vom temporären Markierungsknoten als permanenten Markierungsknoten aus, und der Dijkstra-Algorithmus wird fortgesetzt, bis der Zielknoten oder alle Knoten erreicht sind. Der Knoten endet erst, wenn er zu einem permanenten Markierungsknoten wird</w:t>
+      </w:r>
+      <w:r>
+        <w:rPr>
+          <w:rFonts w:ascii="URWPalladioL" w:hAnsi="URWPalladioL"/>
+          <w:lang w:val="de-DE"/>
+        </w:rPr>
+        <w:t xml:space="preserve"> [5].</w:t>
+      </w:r>
+    </w:p>
+    <w:p>
+      <w:pPr>
+        <w:pStyle w:val="NormalWeb"/>
+        <w:jc w:val="both"/>
+        <w:rPr>
+          <w:rFonts w:ascii="URWPalladioL" w:hAnsi="URWPalladioL"/>
+          <w:color w:val="7030A0"/>
+          <w:lang w:val="de-DE"/>
+        </w:rPr>
+      </w:pPr>
+      <w:r>
+        <w:rPr>
+          <w:rFonts w:ascii="URWPalladioL" w:hAnsi="URWPalladioL"/>
+          <w:color w:val="7030A0"/>
+          <w:lang w:val="de-DE"/>
+        </w:rPr>
+        <w:t>Dijkstras Pseudo-Code</w:t>
+      </w:r>
+      <w:r>
+        <w:rPr>
+          <w:rFonts w:ascii="URWPalladioL" w:hAnsi="URWPalladioL"/>
+          <w:color w:val="7030A0"/>
+          <w:lang w:val="de-DE"/>
+        </w:rPr>
+        <w:t>:</w:t>
+      </w:r>
+    </w:p>
+    <w:p>
+      <w:pPr>
+        <w:pStyle w:val="NormalWeb"/>
+        <w:jc w:val="both"/>
+        <w:rPr>
+          <w:rFonts w:ascii="URWPalladioL" w:hAnsi="URWPalladioL"/>
+          <w:lang w:val="de-DE"/>
+        </w:rPr>
+      </w:pPr>
+      <w:r>
+        <w:rPr>
+          <w:rFonts w:ascii="URWPalladioL" w:hAnsi="URWPalladioL"/>
+          <w:lang w:val="de-DE"/>
+        </w:rPr>
+        <w:t xml:space="preserve">Die Grundidee des Dijkstra-Algorithmus besteht darin, einige anfängliche Entfernungswerte zuzuweisen und zu versuchen, diese schrittweise zu verbessern. In der folgenden Abbildung ist der Pseudocode des Algorithmus dargestellt. </w:t>
+      </w:r>
+      <w:r>
+        <w:rPr>
+          <w:rFonts w:ascii="URWPalladioL" w:hAnsi="URWPalladioL"/>
+          <w:lang w:val="de-DE"/>
+        </w:rPr>
+        <w:t>[6]</w:t>
+      </w:r>
+    </w:p>
+    <w:p>
+      <w:pPr>
+        <w:pStyle w:val="NormalWeb"/>
+        <w:jc w:val="both"/>
+        <w:rPr>
+          <w:rFonts w:ascii="URWPalladioL" w:hAnsi="URWPalladioL"/>
+          <w:lang w:val="de-DE"/>
+        </w:rPr>
+      </w:pPr>
+    </w:p>
+    <w:p>
+      <w:pPr>
+        <w:pStyle w:val="NormalWeb"/>
+        <w:jc w:val="both"/>
+        <w:rPr>
+          <w:rFonts w:ascii="URWPalladioL" w:hAnsi="URWPalladioL"/>
+          <w:lang w:val="de-DE"/>
+        </w:rPr>
+      </w:pPr>
+      <w:r>
+        <w:rPr>
+          <w:rFonts w:ascii="URWPalladioL" w:hAnsi="URWPalladioL"/>
+          <w:noProof/>
+          <w:lang w:val="de-DE"/>
+        </w:rPr>
+        <w:drawing>
+          <wp:inline distT="0" distB="0" distL="0" distR="0" wp14:anchorId="17D03E33" wp14:editId="2AEEE293">
+            <wp:extent cx="5731510" cy="3688080"/>
+            <wp:effectExtent l="0" t="0" r="0" b="0"/>
+            <wp:docPr id="3" name="Picture 3" descr="Text&#10;&#10;Description automatically generated"/>
+            <wp:cNvGraphicFramePr>
+              <a:graphicFrameLocks xmlns:a="http://schemas.openxmlformats.org/drawingml/2006/main" noChangeAspect="1"/>
+            </wp:cNvGraphicFramePr>
+            <a:graphic xmlns:a="http://schemas.openxmlformats.org/drawingml/2006/main">
+              <a:graphicData uri="http://schemas.openxmlformats.org/drawingml/2006/picture">
+                <pic:pic xmlns:pic="http://schemas.openxmlformats.org/drawingml/2006/picture">
+                  <pic:nvPicPr>
+                    <pic:cNvPr id="1" name="Picture 1" descr="Text&#10;&#10;Description automatically generated"/>
+                    <pic:cNvPicPr/>
+                  </pic:nvPicPr>
+                  <pic:blipFill>
+                    <a:blip r:embed="rId6" cstate="print">
+                      <a:extLst>
+                        <a:ext uri="{28A0092B-C50C-407E-A947-70E740481C1C}">
+                          <a14:useLocalDpi xmlns:a14="http://schemas.microsoft.com/office/drawing/2010/main" val="0"/>
+                        </a:ext>
+                      </a:extLst>
+                    </a:blip>
+                    <a:stretch>
+                      <a:fillRect/>
+                    </a:stretch>
+                  </pic:blipFill>
+                  <pic:spPr>
+                    <a:xfrm>
+                      <a:off x="0" y="0"/>
+                      <a:ext cx="5731510" cy="3688080"/>
+                    </a:xfrm>
+                    <a:prstGeom prst="rect">
+                      <a:avLst/>
+                    </a:prstGeom>
+                  </pic:spPr>
+                </pic:pic>
+              </a:graphicData>
+            </a:graphic>
+          </wp:inline>
+        </w:drawing>
+      </w:r>
+    </w:p>
+    <w:p>
+      <w:pPr>
+        <w:pStyle w:val="NormalWeb"/>
+        <w:jc w:val="both"/>
+        <w:rPr>
+          <w:rFonts w:ascii="URWPalladioL" w:hAnsi="URWPalladioL"/>
+          <w:lang w:val="de-DE"/>
+        </w:rPr>
+      </w:pPr>
+      <w:r>
+        <w:rPr>
+          <w:rFonts w:ascii="URWPalladioL" w:hAnsi="URWPalladioL"/>
+          <w:lang w:val="de-DE"/>
+        </w:rPr>
+        <w:t>Wi</w:t>
+      </w:r>
+      <w:r>
+        <w:rPr>
+          <w:rFonts w:ascii="URWPalladioL" w:hAnsi="URWPalladioL"/>
+          <w:lang w:val="de-DE"/>
+        </w:rPr>
+        <w:t>e</w:t>
+      </w:r>
+      <w:r>
+        <w:rPr>
+          <w:rFonts w:ascii="URWPalladioL" w:hAnsi="URWPalladioL"/>
+          <w:lang w:val="de-DE"/>
+        </w:rPr>
+        <w:t xml:space="preserve"> der Pseudo-Code zeigt, funktioniert der Dijkstra-Algorithmus, indem er das Teilproblem k löst, das den kürzesten Weg von der Quelle zu den nächstgelegenen Knoten der Quelle berechnet, von der Quelle zum Ziel. </w:t>
+      </w:r>
+    </w:p>
+    <w:p>
+      <w:pPr>
+        <w:pStyle w:val="NormalWeb"/>
+        <w:jc w:val="both"/>
+        <w:rPr>
+          <w:rFonts w:ascii="URWPalladioL" w:hAnsi="URWPalladioL"/>
+          <w:lang w:val="de-DE"/>
+        </w:rPr>
+      </w:pPr>
+      <w:r>
+        <w:rPr>
+          <w:rFonts w:ascii="URWPalladioL" w:hAnsi="URWPalladioL"/>
+          <w:lang w:val="de-DE"/>
+        </w:rPr>
+        <w:t>Damit der Dijkstra-Algorithmus funktioniert, sollte es sich um einen gerichteten, gewichteten Graphen handeln und die Kanten sollten, wie bereits erwähnt, nicht negativ sein. Wenn die Kanten negativ sind, kann der tatsächlich kürzeste Weg nicht ermittelt werden. Daher wird die kürzeste Entfernung in der Sequenz S gespeichert.</w:t>
+      </w:r>
+      <w:r>
+        <w:rPr>
+          <w:rFonts w:ascii="URWPalladioL" w:hAnsi="URWPalladioL"/>
+          <w:lang w:val="de-DE"/>
+        </w:rPr>
+        <w:t xml:space="preserve"> </w:t>
+      </w:r>
+      <w:r>
+        <w:rPr>
+          <w:rFonts w:ascii="URWPalladioL" w:hAnsi="URWPalladioL"/>
+          <w:lang w:val="de-DE"/>
+        </w:rPr>
+        <w:t>[7]</w:t>
+      </w:r>
+    </w:p>
+    <w:p>
+      <w:pPr>
+        <w:pStyle w:val="NormalWeb"/>
+        <w:jc w:val="both"/>
+        <w:rPr>
+          <w:rFonts w:ascii="URWPalladioL" w:hAnsi="URWPalladioL"/>
+          <w:color w:val="7030A0"/>
+          <w:lang w:val="de-DE"/>
+        </w:rPr>
+      </w:pPr>
+      <w:r>
+        <w:rPr>
+          <w:rFonts w:ascii="URWPalladioL" w:hAnsi="URWPalladioL"/>
+          <w:color w:val="7030A0"/>
+          <w:lang w:val="de-DE"/>
+        </w:rPr>
+        <w:t>Dijkstras Vorteile</w:t>
+      </w:r>
+      <w:r>
+        <w:rPr>
+          <w:rFonts w:ascii="URWPalladioL" w:hAnsi="URWPalladioL"/>
+          <w:color w:val="7030A0"/>
+          <w:lang w:val="de-DE"/>
+        </w:rPr>
+        <w:t>:</w:t>
+      </w:r>
+    </w:p>
+    <w:p>
+      <w:pPr>
+        <w:pStyle w:val="NormalWeb"/>
+        <w:jc w:val="both"/>
+        <w:rPr>
+          <w:rFonts w:ascii="URWPalladioL" w:hAnsi="URWPalladioL"/>
+          <w:lang w:val="de-DE"/>
+        </w:rPr>
+      </w:pPr>
+      <w:r>
+        <w:rPr>
+          <w:rFonts w:ascii="URWPalladioL" w:hAnsi="URWPalladioL"/>
+          <w:lang w:val="de-DE"/>
+        </w:rPr>
+        <w:t>Der Dijkstra-Algorithmus kann alle optimalen Pfade finden, und die Trefferquote dieser optimalen Pfade liegt bei 100 %</w:t>
+      </w:r>
+      <w:r>
+        <w:rPr>
+          <w:rFonts w:ascii="URWPalladioL" w:hAnsi="URWPalladioL"/>
+          <w:lang w:val="de-DE"/>
+        </w:rPr>
+        <w:t xml:space="preserve"> [8].</w:t>
+      </w:r>
+    </w:p>
+    <w:p>
+      <w:pPr>
+        <w:pStyle w:val="NormalWeb"/>
+        <w:jc w:val="both"/>
+        <w:rPr>
+          <w:rFonts w:ascii="URWPalladioL" w:hAnsi="URWPalladioL"/>
+          <w:color w:val="7030A0"/>
+          <w:lang w:val="de-DE"/>
+        </w:rPr>
+      </w:pPr>
+    </w:p>
+    <w:p>
+      <w:pPr>
+        <w:pStyle w:val="NormalWeb"/>
+        <w:jc w:val="both"/>
+        <w:rPr>
+          <w:rFonts w:ascii="URWPalladioL" w:hAnsi="URWPalladioL"/>
+          <w:color w:val="7030A0"/>
+          <w:lang w:val="de-DE"/>
+        </w:rPr>
+      </w:pPr>
+      <w:r>
+        <w:rPr>
+          <w:rFonts w:ascii="URWPalladioL" w:hAnsi="URWPalladioL"/>
+          <w:color w:val="7030A0"/>
+          <w:lang w:val="de-DE"/>
+        </w:rPr>
+        <w:t>Dijkstras Nachteile</w:t>
+      </w:r>
+      <w:r>
+        <w:rPr>
+          <w:rFonts w:ascii="URWPalladioL" w:hAnsi="URWPalladioL"/>
+          <w:color w:val="7030A0"/>
+          <w:lang w:val="de-DE"/>
+        </w:rPr>
+        <w:t>:</w:t>
+      </w:r>
+    </w:p>
+    <w:p>
+      <w:pPr>
+        <w:pStyle w:val="NormalWeb"/>
+        <w:jc w:val="both"/>
+        <w:rPr>
+          <w:rFonts w:ascii="URWPalladioL" w:hAnsi="URWPalladioL"/>
+          <w:lang w:val="de-DE"/>
+        </w:rPr>
+      </w:pPr>
+      <w:r>
+        <w:rPr>
+          <w:rFonts w:ascii="URWPalladioL" w:hAnsi="URWPalladioL"/>
+          <w:lang w:val="de-DE"/>
+        </w:rPr>
+        <w:t>Der größte Nachteil des Algorithmus ist die Tatsache, dass er eine blinde Suche durchführt und dadurch viel Zeit vergeudet, d. h. er ist zeitaufwendig. Ein weiterer Nachteil ist, dass der Algorithmus nicht mit negativen Kanten umgehen kann, was zu azyklischen Graphen führt, und dass er oft nicht den richtigen kürzesten Weg findet</w:t>
+      </w:r>
+      <w:r>
+        <w:rPr>
+          <w:rFonts w:ascii="URWPalladioL" w:hAnsi="URWPalladioL"/>
+          <w:lang w:val="de-DE"/>
+        </w:rPr>
+        <w:t xml:space="preserve"> [9].</w:t>
+      </w:r>
+    </w:p>
+    <w:p>
+      <w:pPr>
+        <w:pStyle w:val="NormalWeb"/>
+        <w:jc w:val="both"/>
+        <w:rPr>
+          <w:rFonts w:ascii="URWPalladioL" w:hAnsi="URWPalladioL"/>
+          <w:color w:val="0070C0"/>
+          <w:lang w:val="de-DE"/>
+        </w:rPr>
+      </w:pPr>
+      <w:proofErr w:type="spellStart"/>
+      <w:r>
+        <w:rPr>
+          <w:rFonts w:ascii="URWPalladioL" w:hAnsi="URWPalladioL"/>
+          <w:color w:val="0070C0"/>
+          <w:lang w:val="de-DE"/>
+        </w:rPr>
+        <w:t>Bellman</w:t>
+      </w:r>
+      <w:proofErr w:type="spellEnd"/>
+      <w:r>
+        <w:rPr>
+          <w:rFonts w:ascii="URWPalladioL" w:hAnsi="URWPalladioL"/>
+          <w:color w:val="0070C0"/>
+          <w:lang w:val="de-DE"/>
+        </w:rPr>
+        <w:t>-Ford-Algorithmus</w:t>
+      </w:r>
+    </w:p>
+    <w:p>
+      <w:pPr>
+        <w:pStyle w:val="NormalWeb"/>
+        <w:jc w:val="both"/>
+        <w:rPr>
+          <w:rFonts w:ascii="URWPalladioL" w:hAnsi="URWPalladioL"/>
+          <w:color w:val="7030A0"/>
+          <w:lang w:val="de-DE"/>
+        </w:rPr>
+      </w:pPr>
+      <w:r>
+        <w:rPr>
+          <w:rFonts w:ascii="URWPalladioL" w:hAnsi="URWPalladioL"/>
+          <w:color w:val="7030A0"/>
+          <w:lang w:val="de-DE"/>
+        </w:rPr>
+        <w:t xml:space="preserve">Definition und </w:t>
+      </w:r>
+      <w:r>
+        <w:rPr>
+          <w:rFonts w:ascii="URWPalladioL" w:hAnsi="URWPalladioL"/>
+          <w:color w:val="7030A0"/>
+          <w:lang w:val="de-DE"/>
+        </w:rPr>
+        <w:t>Prinzip:</w:t>
+      </w:r>
+    </w:p>
+    <w:p>
+      <w:pPr>
+        <w:pStyle w:val="NormalWeb"/>
+        <w:jc w:val="both"/>
+        <w:rPr>
+          <w:rFonts w:ascii="URWPalladioL" w:hAnsi="URWPalladioL"/>
+          <w:lang w:val="de-DE"/>
+        </w:rPr>
+      </w:pPr>
+      <w:r>
+        <w:rPr>
+          <w:rFonts w:ascii="URWPalladioL" w:hAnsi="URWPalladioL"/>
+          <w:lang w:val="de-DE"/>
+        </w:rPr>
+        <w:t xml:space="preserve">Der </w:t>
+      </w:r>
+      <w:proofErr w:type="spellStart"/>
+      <w:r>
+        <w:rPr>
+          <w:rFonts w:ascii="URWPalladioL" w:hAnsi="URWPalladioL"/>
+          <w:lang w:val="de-DE"/>
+        </w:rPr>
+        <w:t>Bellman</w:t>
+      </w:r>
+      <w:proofErr w:type="spellEnd"/>
+      <w:r>
+        <w:rPr>
+          <w:rFonts w:ascii="URWPalladioL" w:hAnsi="URWPalladioL"/>
+          <w:lang w:val="de-DE"/>
+        </w:rPr>
+        <w:t xml:space="preserve">-Ford-Algorithmus verwendet Entspannung, um kürzeste Pfade auf gerichteten Graphen zu finden, die nur eine Quelle haben. </w:t>
+      </w:r>
+    </w:p>
+    <w:p>
+      <w:pPr>
+        <w:pStyle w:val="NormalWeb"/>
+        <w:jc w:val="both"/>
+        <w:rPr>
+          <w:rFonts w:ascii="URWPalladioL" w:hAnsi="URWPalladioL"/>
+          <w:lang w:val="de-DE"/>
+        </w:rPr>
+      </w:pPr>
+      <w:r>
+        <w:rPr>
+          <w:rFonts w:ascii="URWPalladioL" w:hAnsi="URWPalladioL"/>
+          <w:lang w:val="de-DE"/>
+        </w:rPr>
+        <w:t xml:space="preserve">Der Algorithmus erkennt auch, ob es negative Gewichtszyklen gibt (so dass es keine Lösung gibt). Wenn es um Entfernungen auf einer Karte geht, gibt es keine negativen Entfernungen. Die Grundstruktur des </w:t>
+      </w:r>
+      <w:proofErr w:type="spellStart"/>
+      <w:r>
+        <w:rPr>
+          <w:rFonts w:ascii="URWPalladioL" w:hAnsi="URWPalladioL"/>
+          <w:lang w:val="de-DE"/>
+        </w:rPr>
+        <w:t>Bellman</w:t>
+      </w:r>
+      <w:proofErr w:type="spellEnd"/>
+      <w:r>
+        <w:rPr>
+          <w:rFonts w:ascii="URWPalladioL" w:hAnsi="URWPalladioL"/>
+          <w:lang w:val="de-DE"/>
+        </w:rPr>
+        <w:t xml:space="preserve">-Ford-Algorithmus ist ähnlich wie die des Dijkstra-Algorithmus. Er entspannt alle Kanten und tut dies |V| - </w:t>
+      </w:r>
+      <w:proofErr w:type="gramStart"/>
+      <w:r>
+        <w:rPr>
+          <w:rFonts w:ascii="URWPalladioL" w:hAnsi="URWPalladioL"/>
+          <w:lang w:val="de-DE"/>
+        </w:rPr>
+        <w:t>1 Mal</w:t>
+      </w:r>
+      <w:proofErr w:type="gramEnd"/>
+      <w:r>
+        <w:rPr>
+          <w:rFonts w:ascii="URWPalladioL" w:hAnsi="URWPalladioL"/>
+          <w:lang w:val="de-DE"/>
+        </w:rPr>
+        <w:t>, wobei |V| die Anzahl der Knoten im Graphen ist</w:t>
+      </w:r>
+      <w:r>
+        <w:rPr>
+          <w:rFonts w:ascii="URWPalladioL" w:hAnsi="URWPalladioL"/>
+          <w:lang w:val="de-DE"/>
+        </w:rPr>
+        <w:t xml:space="preserve"> [10].</w:t>
+      </w:r>
+    </w:p>
+    <w:p>
+      <w:pPr>
+        <w:pStyle w:val="NormalWeb"/>
+        <w:jc w:val="both"/>
+        <w:rPr>
+          <w:rFonts w:ascii="URWPalladioL" w:hAnsi="URWPalladioL"/>
+          <w:color w:val="7030A0"/>
+          <w:lang w:val="de-DE"/>
+        </w:rPr>
+      </w:pPr>
+      <w:proofErr w:type="spellStart"/>
+      <w:r>
+        <w:rPr>
+          <w:rFonts w:ascii="URWPalladioL" w:hAnsi="URWPalladioL"/>
+          <w:color w:val="7030A0"/>
+          <w:lang w:val="de-DE"/>
+        </w:rPr>
+        <w:t>Bellman</w:t>
+      </w:r>
+      <w:proofErr w:type="spellEnd"/>
+      <w:r>
+        <w:rPr>
+          <w:rFonts w:ascii="URWPalladioL" w:hAnsi="URWPalladioL"/>
+          <w:color w:val="7030A0"/>
+          <w:lang w:val="de-DE"/>
+        </w:rPr>
+        <w:t>-Ford</w:t>
+      </w:r>
+      <w:r>
+        <w:rPr>
+          <w:rFonts w:ascii="URWPalladioL" w:hAnsi="URWPalladioL"/>
+          <w:color w:val="7030A0"/>
+          <w:lang w:val="de-DE"/>
+        </w:rPr>
+        <w:t xml:space="preserve"> Pseudo-Code</w:t>
+      </w:r>
+      <w:r>
+        <w:rPr>
+          <w:rFonts w:ascii="URWPalladioL" w:hAnsi="URWPalladioL"/>
+          <w:color w:val="7030A0"/>
+          <w:lang w:val="de-DE"/>
+        </w:rPr>
+        <w:t>:</w:t>
+      </w:r>
+    </w:p>
+    <w:p>
+      <w:pPr>
+        <w:pStyle w:val="NormalWeb"/>
+        <w:jc w:val="both"/>
+        <w:rPr>
+          <w:rFonts w:ascii="URWPalladioL" w:hAnsi="URWPalladioL"/>
+          <w:color w:val="7030A0"/>
+          <w:lang w:val="de-DE"/>
+        </w:rPr>
+      </w:pPr>
+      <w:r>
+        <w:rPr>
+          <w:rFonts w:ascii="URWPalladioL" w:hAnsi="URWPalladioL"/>
+          <w:noProof/>
+          <w:color w:val="7030A0"/>
+          <w:lang w:val="de-DE"/>
+        </w:rPr>
+        <w:drawing>
+          <wp:inline distT="0" distB="0" distL="0" distR="0" wp14:anchorId="2976F626" wp14:editId="53CDD3FD">
+            <wp:extent cx="5336540" cy="4757124"/>
+            <wp:effectExtent l="0" t="0" r="0" b="5715"/>
+            <wp:docPr id="4" name="Picture 4" descr="Text&#10;&#10;Description automatically generated"/>
+            <wp:cNvGraphicFramePr>
+              <a:graphicFrameLocks xmlns:a="http://schemas.openxmlformats.org/drawingml/2006/main" noChangeAspect="1"/>
+            </wp:cNvGraphicFramePr>
+            <a:graphic xmlns:a="http://schemas.openxmlformats.org/drawingml/2006/main">
+              <a:graphicData uri="http://schemas.openxmlformats.org/drawingml/2006/picture">
+                <pic:pic xmlns:pic="http://schemas.openxmlformats.org/drawingml/2006/picture">
+                  <pic:nvPicPr>
+                    <pic:cNvPr id="4" name="Picture 4" descr="Text&#10;&#10;Description automatically generated"/>
+                    <pic:cNvPicPr/>
+                  </pic:nvPicPr>
+                  <pic:blipFill>
+                    <a:blip r:embed="rId7" cstate="print">
+                      <a:extLst>
+                        <a:ext uri="{28A0092B-C50C-407E-A947-70E740481C1C}">
+                          <a14:useLocalDpi xmlns:a14="http://schemas.microsoft.com/office/drawing/2010/main" val="0"/>
+                        </a:ext>
+                      </a:extLst>
+                    </a:blip>
+                    <a:stretch>
+                      <a:fillRect/>
+                    </a:stretch>
+                  </pic:blipFill>
+                  <pic:spPr>
+                    <a:xfrm>
+                      <a:off x="0" y="0"/>
+                      <a:ext cx="5338575" cy="4758938"/>
+                    </a:xfrm>
+                    <a:prstGeom prst="rect">
+                      <a:avLst/>
+                    </a:prstGeom>
+                  </pic:spPr>
+                </pic:pic>
+              </a:graphicData>
+            </a:graphic>
+          </wp:inline>
+        </w:drawing>
+      </w:r>
+    </w:p>
+    <w:p>
+      <w:pPr>
+        <w:pStyle w:val="NormalWeb"/>
+        <w:jc w:val="both"/>
+        <w:rPr>
+          <w:rFonts w:ascii="URWPalladioL" w:hAnsi="URWPalladioL"/>
+          <w:lang w:val="de-DE"/>
+        </w:rPr>
+      </w:pPr>
+      <w:r>
+        <w:rPr>
+          <w:rFonts w:ascii="URWPalladioL" w:hAnsi="URWPalladioL"/>
+          <w:lang w:val="de-DE"/>
+        </w:rPr>
+        <w:lastRenderedPageBreak/>
+        <w:t xml:space="preserve">Der </w:t>
+      </w:r>
+      <w:proofErr w:type="spellStart"/>
+      <w:r>
+        <w:rPr>
+          <w:rFonts w:ascii="URWPalladioL" w:hAnsi="URWPalladioL"/>
+          <w:lang w:val="de-DE"/>
+        </w:rPr>
+        <w:t>Bellman</w:t>
+      </w:r>
+      <w:proofErr w:type="spellEnd"/>
+      <w:r>
+        <w:rPr>
+          <w:rFonts w:ascii="URWPalladioL" w:hAnsi="URWPalladioL"/>
+          <w:lang w:val="de-DE"/>
+        </w:rPr>
+        <w:t>-Ford-Algorithmus wird wie in der Abbildung oben dargestellt ausgeführt.</w:t>
+      </w:r>
+    </w:p>
+    <w:p>
+      <w:pPr>
+        <w:pStyle w:val="NormalWeb"/>
+        <w:jc w:val="both"/>
+        <w:rPr>
+          <w:rFonts w:ascii="URWPalladioL" w:hAnsi="URWPalladioL"/>
+          <w:lang w:val="de-DE"/>
+        </w:rPr>
+      </w:pPr>
+      <w:r>
+        <w:rPr>
+          <w:rFonts w:ascii="URWPalladioL" w:hAnsi="URWPalladioL"/>
+          <w:lang w:val="de-DE"/>
+        </w:rPr>
+        <w:t>Schritt 1: Setzen Sie den Abstand des Quellknotens s auf den Wert Null (</w:t>
+      </w:r>
+      <w:proofErr w:type="spellStart"/>
+      <w:r>
+        <w:rPr>
+          <w:rFonts w:ascii="URWPalladioL" w:hAnsi="URWPalladioL"/>
+          <w:lang w:val="de-DE"/>
+        </w:rPr>
+        <w:t>distance</w:t>
+      </w:r>
+      <w:proofErr w:type="spellEnd"/>
+      <w:r>
+        <w:rPr>
+          <w:rFonts w:ascii="URWPalladioL" w:hAnsi="URWPalladioL"/>
+          <w:lang w:val="de-DE"/>
+        </w:rPr>
+        <w:t xml:space="preserve">[s] = 0) und weisen Sie den anderen Knoten einen Abstand von INFINITY zu. </w:t>
+      </w:r>
+    </w:p>
+    <w:p>
+      <w:pPr>
+        <w:pStyle w:val="NormalWeb"/>
+        <w:jc w:val="both"/>
+        <w:rPr>
+          <w:rFonts w:ascii="URWPalladioL" w:hAnsi="URWPalladioL"/>
+          <w:lang w:val="de-DE"/>
+        </w:rPr>
+      </w:pPr>
+      <w:r>
+        <w:rPr>
+          <w:rFonts w:ascii="URWPalladioL" w:hAnsi="URWPalladioL"/>
+          <w:lang w:val="de-DE"/>
+        </w:rPr>
+        <w:t xml:space="preserve">Schritt 2: entspannt jede Kante (n - 1) Mal, wenn n die Anzahl der Knoten ist. Das Entspannen einer Kante bedeutet zu </w:t>
+      </w:r>
+      <w:proofErr w:type="gramStart"/>
+      <w:r>
+        <w:rPr>
+          <w:rFonts w:ascii="URWPalladioL" w:hAnsi="URWPalladioL"/>
+          <w:lang w:val="de-DE"/>
+        </w:rPr>
+        <w:t>prüfen</w:t>
+      </w:r>
+      <w:proofErr w:type="gramEnd"/>
+      <w:r>
+        <w:rPr>
+          <w:rFonts w:ascii="URWPalladioL" w:hAnsi="URWPalladioL"/>
+          <w:lang w:val="de-DE"/>
+        </w:rPr>
+        <w:t xml:space="preserve"> ob es möglich ist, den Weg zu dem Knoten, auf den die Kante zeigt, zu verkürzen, und, wenn ja, den Weg zu den Knoten durch die gefundene Route. </w:t>
+      </w:r>
+    </w:p>
+    <w:p>
+      <w:pPr>
+        <w:pStyle w:val="NormalWeb"/>
+        <w:jc w:val="both"/>
+        <w:rPr>
+          <w:rFonts w:ascii="URWPalladioL" w:hAnsi="URWPalladioL"/>
+          <w:lang w:val="de-DE"/>
+        </w:rPr>
+      </w:pPr>
+      <w:r>
+        <w:rPr>
+          <w:rFonts w:ascii="URWPalladioL" w:hAnsi="URWPalladioL"/>
+          <w:lang w:val="de-DE"/>
+        </w:rPr>
+        <w:t xml:space="preserve">Schritt 3: Prüfen, ob der Graph einen negativen Zyklus hat, mit Ausführung der N-ten Schleife. Algorithmus 2 zeigt den </w:t>
+      </w:r>
+      <w:proofErr w:type="spellStart"/>
+      <w:r>
+        <w:rPr>
+          <w:rFonts w:ascii="URWPalladioL" w:hAnsi="URWPalladioL"/>
+          <w:lang w:val="de-DE"/>
+        </w:rPr>
+        <w:t>Bellman</w:t>
+      </w:r>
+      <w:proofErr w:type="spellEnd"/>
+      <w:r>
+        <w:rPr>
+          <w:rFonts w:ascii="URWPalladioL" w:hAnsi="URWPalladioL"/>
+          <w:lang w:val="de-DE"/>
+        </w:rPr>
+        <w:t>-Ford-Algorithmus</w:t>
+      </w:r>
+      <w:r>
+        <w:rPr>
+          <w:rFonts w:ascii="URWPalladioL" w:hAnsi="URWPalladioL"/>
+          <w:lang w:val="de-DE"/>
+        </w:rPr>
+        <w:t xml:space="preserve"> [11]</w:t>
+      </w:r>
+      <w:r>
+        <w:rPr>
+          <w:rFonts w:ascii="URWPalladioL" w:hAnsi="URWPalladioL"/>
+          <w:lang w:val="de-DE"/>
+        </w:rPr>
+        <w:t>.</w:t>
+      </w:r>
+    </w:p>
+    <w:p>
+      <w:pPr>
+        <w:rPr>
+          <w:rFonts w:ascii="Times New Roman" w:eastAsia="Times New Roman" w:hAnsi="Times New Roman" w:cs="Times New Roman"/>
+          <w:b/>
+          <w:bCs/>
+          <w:color w:val="00B050"/>
+          <w:lang w:eastAsia="en-GB"/>
+        </w:rPr>
+      </w:pPr>
+      <w:r>
+        <w:rPr>
+          <w:rFonts w:ascii="Times New Roman" w:eastAsia="Times New Roman" w:hAnsi="Times New Roman" w:cs="Times New Roman"/>
+          <w:b/>
+          <w:bCs/>
+          <w:color w:val="00B050"/>
+          <w:lang w:eastAsia="en-GB"/>
+        </w:rPr>
+        <w:t>Anwendungen</w:t>
+      </w:r>
+      <w:r>
+        <w:rPr>
+          <w:rFonts w:ascii="Times New Roman" w:eastAsia="Times New Roman" w:hAnsi="Times New Roman" w:cs="Times New Roman"/>
+          <w:b/>
+          <w:bCs/>
+          <w:color w:val="00B050"/>
+          <w:lang w:eastAsia="en-GB"/>
+        </w:rPr>
+        <w:t xml:space="preserve"> </w:t>
+      </w:r>
+    </w:p>
+    <w:p>
+      <w:pPr>
+        <w:pStyle w:val="NormalWeb"/>
+        <w:jc w:val="both"/>
+        <w:rPr>
+          <w:rFonts w:ascii="URWPalladioL" w:hAnsi="URWPalladioL"/>
+          <w:color w:val="7030A0"/>
+          <w:lang w:val="de-DE"/>
+        </w:rPr>
+      </w:pPr>
+      <w:r>
+        <w:rPr>
+          <w:rFonts w:ascii="URWPalladioL" w:hAnsi="URWPalladioL"/>
+          <w:color w:val="7030A0"/>
+          <w:lang w:val="de-DE"/>
+        </w:rPr>
+        <w:t>GIS(</w:t>
+      </w:r>
+      <w:r>
+        <w:rPr>
+          <w:rFonts w:ascii="URWPalladioL" w:hAnsi="URWPalladioL"/>
+          <w:color w:val="7030A0"/>
+          <w:lang w:val="de-DE"/>
+        </w:rPr>
+        <w:t>Geoinformationssystem</w:t>
+      </w:r>
+      <w:r>
+        <w:rPr>
+          <w:rFonts w:ascii="URWPalladioL" w:hAnsi="URWPalladioL"/>
+          <w:color w:val="7030A0"/>
+          <w:lang w:val="de-DE"/>
+        </w:rPr>
+        <w:t>)</w:t>
+      </w:r>
+      <w:r>
+        <w:rPr>
+          <w:rFonts w:ascii="URWPalladioL" w:hAnsi="URWPalladioL"/>
+          <w:color w:val="7030A0"/>
+          <w:lang w:val="de-DE"/>
+        </w:rPr>
+        <w:t>:</w:t>
+      </w:r>
+    </w:p>
+    <w:p>
+      <w:pPr>
+        <w:pStyle w:val="NormalWeb"/>
+        <w:jc w:val="both"/>
+        <w:rPr>
+          <w:rFonts w:ascii="URWPalladioL" w:hAnsi="URWPalladioL"/>
+          <w:lang w:val="de-DE"/>
+        </w:rPr>
+      </w:pPr>
+      <w:r>
+        <w:rPr>
+          <w:rFonts w:ascii="URWPalladioL" w:hAnsi="URWPalladioL"/>
+          <w:lang w:val="de-DE"/>
+        </w:rPr>
+        <w:t>Ein geografisches Informationssystem (GIS) ist ein computergestütztes Werkzeug. Mit diesen Werkzeugen können wir räumliche Informationen erstellen, manipulieren, analysieren, speichern und anzeigen. Räumliche Informationen sind Informationen über Objekte, die sich auf der Erde befinden, wie z. B. Städte, Eisenbahnstrecken, Flüsse usw.</w:t>
+      </w:r>
+      <w:r>
+        <w:rPr>
+          <w:rFonts w:ascii="URWPalladioL" w:hAnsi="URWPalladioL"/>
+          <w:lang w:val="de-DE"/>
+        </w:rPr>
+        <w:t xml:space="preserve"> [12].</w:t>
+      </w:r>
+    </w:p>
+    <w:p>
+      <w:pPr>
+        <w:pStyle w:val="NormalWeb"/>
+        <w:jc w:val="both"/>
+        <w:rPr>
+          <w:rFonts w:ascii="URWPalladioL" w:hAnsi="URWPalladioL"/>
+          <w:color w:val="7030A0"/>
+          <w:lang w:val="de-DE"/>
+        </w:rPr>
+      </w:pPr>
+      <w:r>
+        <w:rPr>
+          <w:rFonts w:ascii="URWPalladioL" w:hAnsi="URWPalladioL"/>
+          <w:color w:val="7030A0"/>
+          <w:lang w:val="de-DE"/>
+        </w:rPr>
+        <w:t>Geoinformationssystem</w:t>
+      </w:r>
+      <w:r>
+        <w:rPr>
+          <w:rFonts w:ascii="URWPalladioL" w:hAnsi="URWPalladioL"/>
+          <w:color w:val="7030A0"/>
+          <w:lang w:val="de-DE"/>
+        </w:rPr>
+        <w:t xml:space="preserve"> mit Dijkstra-Algorithmus</w:t>
+      </w:r>
+      <w:r>
+        <w:rPr>
+          <w:rFonts w:ascii="URWPalladioL" w:hAnsi="URWPalladioL"/>
+          <w:color w:val="7030A0"/>
+          <w:lang w:val="de-DE"/>
+        </w:rPr>
+        <w:t>:</w:t>
+      </w:r>
+    </w:p>
+    <w:p>
+      <w:pPr>
+        <w:pStyle w:val="NormalWeb"/>
+        <w:jc w:val="both"/>
+        <w:rPr>
+          <w:rFonts w:ascii="URWPalladioL" w:hAnsi="URWPalladioL"/>
+          <w:lang w:val="de-DE"/>
+        </w:rPr>
+      </w:pPr>
+      <w:r>
+        <w:rPr>
+          <w:rFonts w:ascii="URWPalladioL" w:hAnsi="URWPalladioL"/>
+          <w:lang w:val="de-DE"/>
+        </w:rPr>
+        <w:t>Implementierung eines geographischen Informationssystems mit Dijkstra Algorithmus auf Basis einer mobilen Anwendung soll Informationen über die nächstgelegene Evakuierungsroute. Benutzer können die Anwendung über eine mobile Anwendung nutzen und die nächstgelegene die nächstgelegene Evakuierungsroute empfehlen und mit Google</w:t>
+      </w:r>
+      <w:r>
+        <w:rPr>
+          <w:rFonts w:ascii="URWPalladioL" w:hAnsi="URWPalladioL"/>
+          <w:lang w:val="de-DE"/>
+        </w:rPr>
+        <w:t xml:space="preserve"> </w:t>
+      </w:r>
+      <w:r>
+        <w:rPr>
+          <w:rFonts w:ascii="URWPalladioL" w:hAnsi="URWPalladioL"/>
+          <w:lang w:val="de-DE"/>
+        </w:rPr>
+        <w:t>Maps angezeigt.</w:t>
+      </w:r>
+    </w:p>
+    <w:p>
+      <w:pPr>
+        <w:pStyle w:val="NormalWeb"/>
+        <w:jc w:val="both"/>
+        <w:rPr>
+          <w:rFonts w:ascii="URWPalladioL" w:hAnsi="URWPalladioL"/>
+          <w:lang w:val="de-DE"/>
+        </w:rPr>
+      </w:pPr>
+      <w:r>
+        <w:rPr>
+          <w:rFonts w:ascii="URWPalladioL" w:hAnsi="URWPalladioL"/>
+          <w:lang w:val="de-DE"/>
+        </w:rPr>
+        <w:t>Routen-Finder: Der Route Finder findet die optimierte Route durch die Kommunikation mit dem GIS Server-Network Analysis Service, mit Parametern, die den Standort des Leiters und den zugewiesenen den Standort des Leiters und der zugewiesenen Unterkunft, um die kürzeste verfügbare zwischen den beiden Punkten mit detaillierter Routenbeschreibung. Anschließend wird die Route auf einer GIS-Karte an den Anführer zurück</w:t>
+      </w:r>
+      <w:r>
+        <w:rPr>
+          <w:rFonts w:ascii="URWPalladioL" w:hAnsi="URWPalladioL"/>
+          <w:lang w:val="de-DE"/>
+        </w:rPr>
+        <w:t xml:space="preserve"> [13].</w:t>
+      </w:r>
+      <w:r>
+        <w:rPr>
+          <w:rFonts w:ascii="URWPalladioL" w:hAnsi="URWPalladioL"/>
+          <w:lang w:val="de-DE"/>
+        </w:rPr>
+        <w:t xml:space="preserve"> </w:t>
+      </w:r>
+    </w:p>
+    <w:p>
+      <w:pPr>
+        <w:pStyle w:val="NormalWeb"/>
+        <w:jc w:val="both"/>
+        <w:rPr>
+          <w:rFonts w:ascii="URWPalladioL" w:hAnsi="URWPalladioL"/>
+          <w:color w:val="7030A0"/>
+          <w:lang w:val="de-DE"/>
+        </w:rPr>
+      </w:pPr>
+      <w:r>
+        <w:rPr>
+          <w:rFonts w:ascii="URWPalladioL" w:hAnsi="URWPalladioL"/>
+          <w:color w:val="7030A0"/>
+          <w:lang w:val="de-DE"/>
+        </w:rPr>
+        <w:t>Mobile Roboter</w:t>
+      </w:r>
+      <w:r>
+        <w:rPr>
+          <w:rFonts w:ascii="URWPalladioL" w:hAnsi="URWPalladioL"/>
+          <w:color w:val="7030A0"/>
+          <w:lang w:val="de-DE"/>
+        </w:rPr>
+        <w:t xml:space="preserve"> mit </w:t>
+      </w:r>
+      <w:r>
+        <w:rPr>
+          <w:rFonts w:ascii="URWPalladioL" w:hAnsi="URWPalladioL"/>
+          <w:color w:val="7030A0"/>
+          <w:lang w:val="de-DE"/>
+        </w:rPr>
+        <w:t>verbesserte</w:t>
+      </w:r>
+      <w:r>
+        <w:rPr>
+          <w:rFonts w:ascii="URWPalladioL" w:hAnsi="URWPalladioL"/>
+          <w:color w:val="7030A0"/>
+          <w:lang w:val="de-DE"/>
+        </w:rPr>
+        <w:t>m</w:t>
+      </w:r>
+      <w:r>
+        <w:rPr>
+          <w:rFonts w:ascii="URWPalladioL" w:hAnsi="URWPalladioL"/>
+          <w:color w:val="7030A0"/>
+          <w:lang w:val="de-DE"/>
+        </w:rPr>
+        <w:t xml:space="preserve"> Dijkstra-Algorithmus</w:t>
+      </w:r>
+      <w:r>
+        <w:rPr>
+          <w:rFonts w:ascii="URWPalladioL" w:hAnsi="URWPalladioL"/>
+          <w:color w:val="7030A0"/>
+          <w:lang w:val="de-DE"/>
+        </w:rPr>
+        <w:t>:</w:t>
+      </w:r>
+    </w:p>
+    <w:p>
+      <w:pPr>
+        <w:pStyle w:val="NormalWeb"/>
+        <w:jc w:val="both"/>
+        <w:rPr>
+          <w:rFonts w:ascii="URWPalladioL" w:hAnsi="URWPalladioL"/>
+          <w:lang w:val="de-DE"/>
+        </w:rPr>
+      </w:pPr>
+      <w:r>
+        <w:rPr>
+          <w:rFonts w:ascii="URWPalladioL" w:hAnsi="URWPalladioL"/>
+          <w:lang w:val="de-DE"/>
+        </w:rPr>
+        <w:t>Der Dijkstra-Algorithmus kann außer den bereits durchlaufenen Knoten keine Daten speichern. Um diesen Nachteil zu überwinden, wird ein Speicherschema eingeführt, das ein mehrschichtiges Wörterbuch implementiert, das aus zwei Wörterbüchern und einer Liste von Datenstrukturen besteht, die in hierarchischer Reihenfolge organisiert sind. Das erste Wörterbuch bildet jeden einzelnen Knoten auf seine Nachbarknoten ab. Das zweite Wörterbuch speichert die Pfadinformationen jedes benachbarten Pfades.</w:t>
+      </w:r>
+    </w:p>
+    <w:p>
+      <w:pPr>
+        <w:pStyle w:val="NormalWeb"/>
+        <w:jc w:val="both"/>
+        <w:rPr>
+          <w:rFonts w:ascii="URWPalladioL" w:hAnsi="URWPalladioL"/>
+          <w:lang w:val="de-DE"/>
+        </w:rPr>
+      </w:pPr>
+      <w:r>
+        <w:rPr>
+          <w:rFonts w:ascii="URWPalladioL" w:hAnsi="URWPalladioL"/>
+          <w:lang w:val="de-DE"/>
+        </w:rPr>
+        <w:t xml:space="preserve">Ein mehrschichtiges Wörterbuch bietet eine umfassende Datenstruktur für den Dijkstra-Algorithmus in einer Innenraumanwendung, bei der die Koordinaten des globalen Navigationssatellitensystems und die Kompassorientierung nicht zuverlässig sind. Die </w:t>
+      </w:r>
+      <w:r>
+        <w:rPr>
+          <w:rFonts w:ascii="URWPalladioL" w:hAnsi="URWPalladioL"/>
+          <w:lang w:val="de-DE"/>
+        </w:rPr>
+        <w:lastRenderedPageBreak/>
+        <w:t>Pfadinformationen in der Datenstruktur helfen dabei, den Grad des Drehwinkels zu bestimmen, den der Roboter an jedem Knoten oder jeder Kreuzung ausführen muss. Der vorgeschlagene Algorithmus liefert den kürzesten Pfad in Bezug auf die Länge und gleichzeitig den navigierbarsten Pfad in Bezug auf den niedrigsten erforderlichen Gesamtdrehwinkel in Grad, der mit dem traditionellen Dijkstra-Algorithmus nicht berechnet werden kann</w:t>
+      </w:r>
+      <w:r>
+        <w:rPr>
+          <w:rFonts w:ascii="URWPalladioL" w:hAnsi="URWPalladioL"/>
+          <w:lang w:val="de-DE"/>
+        </w:rPr>
+        <w:t xml:space="preserve"> [14].</w:t>
+      </w:r>
+    </w:p>
+    <w:p>
+      <w:pPr>
+        <w:pStyle w:val="NormalWeb"/>
+        <w:jc w:val="center"/>
+        <w:rPr>
+          <w:rFonts w:ascii="URWPalladioL" w:hAnsi="URWPalladioL"/>
+          <w:b/>
+          <w:bCs/>
+          <w:color w:val="171717" w:themeColor="background2" w:themeShade="1A"/>
+          <w:lang w:val="de-DE"/>
+        </w:rPr>
+      </w:pPr>
+      <w:r>
+        <w:rPr>
+          <w:rFonts w:ascii="URWPalladioL" w:hAnsi="URWPalladioL"/>
+          <w:noProof/>
+          <w:color w:val="7030A0"/>
+          <w:lang w:val="de-DE"/>
+        </w:rPr>
+        <w:drawing>
+          <wp:inline distT="0" distB="0" distL="0" distR="0" wp14:anchorId="1A4A75FE" wp14:editId="359D4606">
+            <wp:extent cx="4843108" cy="6876415"/>
+            <wp:effectExtent l="0" t="0" r="0" b="0"/>
+            <wp:docPr id="5" name="Picture 5" descr="Diagram&#10;&#10;Description automatically generated"/>
+            <wp:cNvGraphicFramePr>
+              <a:graphicFrameLocks xmlns:a="http://schemas.openxmlformats.org/drawingml/2006/main" noChangeAspect="1"/>
+            </wp:cNvGraphicFramePr>
+            <a:graphic xmlns:a="http://schemas.openxmlformats.org/drawingml/2006/main">
+              <a:graphicData uri="http://schemas.openxmlformats.org/drawingml/2006/picture">
+                <pic:pic xmlns:pic="http://schemas.openxmlformats.org/drawingml/2006/picture">
+                  <pic:nvPicPr>
+                    <pic:cNvPr id="5" name="Picture 5" descr="Diagram&#10;&#10;Description automatically generated"/>
+                    <pic:cNvPicPr/>
+                  </pic:nvPicPr>
+                  <pic:blipFill>
+                    <a:blip r:embed="rId8">
+                      <a:extLst>
+                        <a:ext uri="{28A0092B-C50C-407E-A947-70E740481C1C}">
+                          <a14:useLocalDpi xmlns:a14="http://schemas.microsoft.com/office/drawing/2010/main" val="0"/>
+                        </a:ext>
+                      </a:extLst>
+                    </a:blip>
+                    <a:stretch>
+                      <a:fillRect/>
+                    </a:stretch>
+                  </pic:blipFill>
+                  <pic:spPr>
+                    <a:xfrm>
+                      <a:off x="0" y="0"/>
+                      <a:ext cx="4871624" cy="6916902"/>
+                    </a:xfrm>
+                    <a:prstGeom prst="rect">
+                      <a:avLst/>
+                    </a:prstGeom>
+                  </pic:spPr>
+                </pic:pic>
+              </a:graphicData>
+            </a:graphic>
+          </wp:inline>
+        </w:drawing>
+      </w:r>
+    </w:p>
+    <w:p>
+      <w:pPr>
+        <w:pStyle w:val="NormalWeb"/>
+        <w:jc w:val="center"/>
+        <w:rPr>
+          <w:rFonts w:ascii="URWPalladioL" w:hAnsi="URWPalladioL"/>
+          <w:color w:val="171717" w:themeColor="background2" w:themeShade="1A"/>
+          <w:lang w:val="de-DE"/>
+        </w:rPr>
+      </w:pPr>
+      <w:r>
+        <w:rPr>
+          <w:rFonts w:ascii="URWPalladioL" w:hAnsi="URWPalladioL"/>
+          <w:b/>
+          <w:bCs/>
+          <w:color w:val="171717" w:themeColor="background2" w:themeShade="1A"/>
+          <w:lang w:val="de-DE"/>
+        </w:rPr>
+        <w:t xml:space="preserve">Abbildung </w:t>
+      </w:r>
+      <w:r>
+        <w:rPr>
+          <w:rFonts w:ascii="URWPalladioL" w:hAnsi="URWPalladioL"/>
+          <w:b/>
+          <w:bCs/>
+          <w:color w:val="171717" w:themeColor="background2" w:themeShade="1A"/>
+          <w:lang w:val="de-DE"/>
+        </w:rPr>
+        <w:t>2</w:t>
+      </w:r>
+      <w:r>
+        <w:rPr>
+          <w:rFonts w:ascii="URWPalladioL" w:hAnsi="URWPalladioL"/>
+          <w:b/>
+          <w:bCs/>
+          <w:color w:val="171717" w:themeColor="background2" w:themeShade="1A"/>
+          <w:lang w:val="de-DE"/>
+        </w:rPr>
+        <w:t>.</w:t>
+      </w:r>
+      <w:r>
+        <w:rPr>
+          <w:rFonts w:ascii="URWPalladioL" w:hAnsi="URWPalladioL"/>
+          <w:color w:val="171717" w:themeColor="background2" w:themeShade="1A"/>
+          <w:lang w:val="de-DE"/>
+        </w:rPr>
+        <w:t xml:space="preserve"> Flussdiagramm des verbesserten Dijkstra-Algorithmus für die Pfadplanung.</w:t>
       </w:r>
     </w:p>
     <w:p>
@@ -1795,6 +3361,7 @@
       </w:pPr>
       <w:bookmarkStart w:id="3" w:name="_Toc107057521"/>
       <w:r>
+        <w:lastRenderedPageBreak/>
         <w:t>Optimierung</w:t>
       </w:r>
       <w:bookmarkEnd w:id="3"/>
@@ -2491,7 +4058,6 @@
           <w:rPr>
             <w:rFonts w:ascii="Cambria Math" w:hAnsi="Cambria Math"/>
           </w:rPr>
-          <w:lastRenderedPageBreak/>
           <m:t>f</m:t>
         </m:r>
         <m:d>
@@ -2557,6 +4123,7 @@
         </w:rPr>
       </w:pPr>
       <w:r>
+        <w:lastRenderedPageBreak/>
         <w:t xml:space="preserve">Da verschiedene Heuristiken </w:t>
       </w:r>
       <w:r>
@@ -3986,7 +5553,6 @@
         </w:rPr>
       </w:pPr>
       <w:r>
-        <w:lastRenderedPageBreak/>
         <w:t xml:space="preserve">gilt, wobei </w:t>
       </w:r>
       <m:oMath>
@@ -4054,6 +5620,7 @@
         <w:rPr>
           <w:rFonts w:eastAsiaTheme="minorEastAsia"/>
         </w:rPr>
+        <w:lastRenderedPageBreak/>
         <w:t xml:space="preserve">Die einfachste </w:t>
       </w:r>
       <w:r>
@@ -4481,7 +6048,7 @@
                     <pic:cNvPicPr/>
                   </pic:nvPicPr>
                   <pic:blipFill>
-                    <a:blip r:embed="rId6"/>
+                    <a:blip r:embed="rId9"/>
                     <a:stretch>
                       <a:fillRect/>
                     </a:stretch>
@@ -4553,7 +6120,7 @@
                     <pic:cNvPicPr/>
                   </pic:nvPicPr>
                   <pic:blipFill>
-                    <a:blip r:embed="rId7"/>
+                    <a:blip r:embed="rId10"/>
                     <a:stretch>
                       <a:fillRect/>
                     </a:stretch>
@@ -5888,6 +7455,33 @@
       <w:u w:val="single"/>
     </w:rPr>
   </w:style>
+  <w:style w:type="paragraph" w:styleId="Revision">
+    <w:name w:val="Revision"/>
+    <w:hidden/>
+    <w:uiPriority w:val="99"/>
+    <w:semiHidden/>
+    <w:rsid w:val="00504104"/>
+    <w:pPr>
+      <w:spacing w:after="0" w:line="240" w:lineRule="auto"/>
+    </w:pPr>
+  </w:style>
+  <w:style w:type="paragraph" w:styleId="NormalWeb">
+    <w:name w:val="Normal (Web)"/>
+    <w:basedOn w:val="Normal"/>
+    <w:uiPriority w:val="99"/>
+    <w:unhideWhenUsed/>
+    <w:rsid w:val="00525C6A"/>
+    <w:pPr>
+      <w:spacing w:before="100" w:beforeAutospacing="1" w:after="100" w:afterAutospacing="1" w:line="240" w:lineRule="auto"/>
+      <w:jc w:val="left"/>
+    </w:pPr>
+    <w:rPr>
+      <w:rFonts w:ascii="Times New Roman" w:eastAsia="Times New Roman" w:hAnsi="Times New Roman" w:cs="Times New Roman"/>
+      <w:sz w:val="24"/>
+      <w:szCs w:val="24"/>
+      <w:lang w:val="en-DE" w:eastAsia="en-GB"/>
+    </w:rPr>
+  </w:style>
 </w:styles>
 </file>
 

</xml_diff>

<commit_message>
added first part to latex
</commit_message>
<xml_diff>
--- a/manuskript_v1.docx
+++ b/manuskript_v1.docx
@@ -3942,13 +3942,16 @@
         </w:rPr>
       </w:pPr>
       <w:r>
-        <w:t xml:space="preserve">Der A*-Algorithmus zur Berechnung des kürzesten Pfades zwischen zwei Knoten </w:t>
-      </w:r>
-      <w:r>
-        <w:t>ist e</w:t>
-      </w:r>
-      <w:r>
-        <w:t xml:space="preserve">ine weitere Umsetzung der </w:t>
+        <w:t>Eine elaboriertere Umsetzung d</w:t>
+      </w:r>
+      <w:r>
+        <w:t>e</w:t>
+      </w:r>
+      <w:r>
+        <w:t xml:space="preserve">r </w:t>
+      </w:r>
+      <w:r>
+        <w:t xml:space="preserve">der </w:t>
       </w:r>
       <w:proofErr w:type="spellStart"/>
       <w:r>
@@ -3957,6 +3960,15 @@
       <w:proofErr w:type="spellEnd"/>
       <w:r>
         <w:t xml:space="preserve"> Search Strategie</w:t>
+      </w:r>
+      <w:r>
+        <w:t xml:space="preserve"> ist</w:t>
+      </w:r>
+      <w:r>
+        <w:t xml:space="preserve"> A*-Algorithmus zur Berechnung des kürzesten Pfades zwischen zwei Knote</w:t>
+      </w:r>
+      <w:r>
+        <w:t>n</w:t>
       </w:r>
       <w:r>
         <w:t xml:space="preserve">. [1] </w:t>
@@ -5964,14 +5976,27 @@
       <w:r>
         <w:t xml:space="preserve">Abbildung </w:t>
       </w:r>
-      <w:fldSimple w:instr=" SEQ Abbildung \* ARABIC ">
-        <w:r>
-          <w:rPr>
-            <w:noProof/>
-          </w:rPr>
-          <w:t>1</w:t>
-        </w:r>
-      </w:fldSimple>
+      <w:r>
+        <w:fldChar w:fldCharType="begin"/>
+      </w:r>
+      <w:r>
+        <w:instrText xml:space="preserve"> SEQ Abbildung \* ARABIC </w:instrText>
+      </w:r>
+      <w:r>
+        <w:fldChar w:fldCharType="separate"/>
+      </w:r>
+      <w:r>
+        <w:rPr>
+          <w:noProof/>
+        </w:rPr>
+        <w:t>1</w:t>
+      </w:r>
+      <w:r>
+        <w:rPr>
+          <w:noProof/>
+        </w:rPr>
+        <w:fldChar w:fldCharType="end"/>
+      </w:r>
       <w:r>
         <w:t xml:space="preserve">: Random </w:t>
       </w:r>

</xml_diff>